<commit_message>
Latest version of spec update for repo
</commit_message>
<xml_diff>
--- a/docs/specification.docx
+++ b/docs/specification.docx
@@ -90,7 +90,7 @@
           <w:highlight w:val="white"/>
           <w:rtl w:val="0"/>
         </w:rPr>
-        <w:t xml:space="preserve">The current resdiary.com portal allows diners to search for restaurants and available tables for dining. However, this requires users to select a specific date, time and location and to have a general idea of where they want to eat. A recommendation engine could be added to recommend new restaurants based on a diner’s previous dining habits and their similarity to other diners. The goal of this project is to create a recommendation engine that accurately suggests places to eat based on previous restaurants and other people with similar preferences.</w:t>
+        <w:t xml:space="preserve">The current resdiary.com portal allows diners to search for restaurants and available tables for dining. There is a system in place on the site for users to restaurants in their area but ResDiary would like a recommendation engine to be added to recommend new restaurants based on a diner’s previous dining habits and their similarity to other diners. The goal of this project is to create a recommendation engine that accurately suggests places to eat based on previous restaurants and other people with similar preferences.</w:t>
       </w:r>
       <w:r>
         <w:rPr>
@@ -279,7 +279,12 @@
           <w:highlight w:val="white"/>
           <w:rtl w:val="0"/>
         </w:rPr>
-        <w:t xml:space="preserve">The system should give a response within 1 second after receiving the request (provided data is stored locally).</w:t>
+        <w:t xml:space="preserve">The system should give a response within 1 second after receiving the request (provided data is stored locally). Alternatively due to the amount and nature of the data the system should perform nightly updates to the recommendations made.</w:t>
+      </w:r>
+      <w:r>
+        <w:rPr>
+          <w:rtl w:val="0"/>
+        </w:rPr>
       </w:r>
     </w:p>
     <w:p>
@@ -332,12 +337,62 @@
     </w:p>
     <w:p>
       <w:pPr>
-        <w:contextualSpacing w:val="0"/>
-      </w:pPr>
-      <w:r>
-        <w:rPr>
-          <w:rtl w:val="0"/>
-        </w:rPr>
+        <w:numPr>
+          <w:ilvl w:val="0"/>
+          <w:numId w:val="2"/>
+        </w:numPr>
+        <w:ind w:left="720" w:hanging="360"/>
+        <w:contextualSpacing w:val="1"/>
+        <w:rPr>
+          <w:rFonts w:ascii="Calibri" w:cs="Calibri" w:eastAsia="Calibri" w:hAnsi="Calibri"/>
+          <w:color w:val="434343"/>
+          <w:highlight w:val="white"/>
+          <w:u w:val="none"/>
+        </w:rPr>
+      </w:pPr>
+      <w:r>
+        <w:rPr>
+          <w:rFonts w:ascii="Calibri" w:cs="Calibri" w:eastAsia="Calibri" w:hAnsi="Calibri"/>
+          <w:color w:val="434343"/>
+          <w:highlight w:val="white"/>
+          <w:rtl w:val="0"/>
+        </w:rPr>
+        <w:t xml:space="preserve">Have the ability to “fine tune” the recommendation engine by altering the weighting of the significance different components of the recommendation such as distance, price, reviews, etc.</w:t>
+      </w:r>
+    </w:p>
+    <w:p>
+      <w:pPr>
+        <w:contextualSpacing w:val="0"/>
+      </w:pPr>
+      <w:r>
+        <w:rPr>
+          <w:rtl w:val="0"/>
+        </w:rPr>
+      </w:r>
+    </w:p>
+    <w:p>
+      <w:pPr>
+        <w:contextualSpacing w:val="0"/>
+      </w:pPr>
+      <w:r>
+        <w:rPr>
+          <w:rtl w:val="0"/>
+        </w:rPr>
+      </w:r>
+    </w:p>
+    <w:p>
+      <w:pPr>
+        <w:contextualSpacing w:val="0"/>
+      </w:pPr>
+      <w:r>
+        <w:rPr>
+          <w:rtl w:val="0"/>
+        </w:rPr>
+      </w:r>
+    </w:p>
+    <w:p>
+      <w:r>
+        <w:br w:type="page"/>
       </w:r>
     </w:p>
     <w:p>
@@ -379,7 +434,7 @@
     <w:tbl>
       <w:tblPr>
         <w:tblStyle w:val="Table1"/>
-        <w:bidi w:val="0"/>
+        <w:bidiVisual w:val="0"/>
         <w:tblW w:w="8940.0" w:type="dxa"/>
         <w:jc w:val="left"/>
         <w:tblInd w:w="-15.0" w:type="dxa"/>
@@ -397,19 +452,19 @@
       <w:tblGrid>
         <w:gridCol w:w="435"/>
         <w:gridCol w:w="1005"/>
-        <w:gridCol w:w="1440"/>
-        <w:gridCol w:w="2220"/>
-        <w:gridCol w:w="1980"/>
-        <w:gridCol w:w="915"/>
+        <w:gridCol w:w="1125"/>
+        <w:gridCol w:w="2040"/>
+        <w:gridCol w:w="2085"/>
+        <w:gridCol w:w="1305"/>
         <w:gridCol w:w="945"/>
         <w:tblGridChange w:id="0">
           <w:tblGrid>
             <w:gridCol w:w="435"/>
             <w:gridCol w:w="1005"/>
-            <w:gridCol w:w="1440"/>
-            <w:gridCol w:w="2220"/>
-            <w:gridCol w:w="1980"/>
-            <w:gridCol w:w="915"/>
+            <w:gridCol w:w="1125"/>
+            <w:gridCol w:w="2040"/>
+            <w:gridCol w:w="2085"/>
+            <w:gridCol w:w="1305"/>
             <w:gridCol w:w="945"/>
           </w:tblGrid>
         </w:tblGridChange>
@@ -1152,7 +1207,7 @@
                 <w:highlight w:val="white"/>
                 <w:rtl w:val="0"/>
               </w:rPr>
-              <w:t xml:space="preserve">Be able to take a quiz</w:t>
+              <w:t xml:space="preserve">Have recommendations based off my similarity to other users</w:t>
             </w:r>
           </w:p>
         </w:tc>
@@ -1181,31 +1236,36 @@
                 <w:highlight w:val="white"/>
                 <w:rtl w:val="0"/>
               </w:rPr>
-              <w:t xml:space="preserve">Refine recommendations to get more accurate ones</w:t>
-            </w:r>
-          </w:p>
-        </w:tc>
-        <w:tc>
-          <w:tcPr>
-            <w:tcBorders>
-              <w:bottom w:color="000000" w:space="0" w:sz="8" w:val="single"/>
-              <w:right w:color="000000" w:space="0" w:sz="8" w:val="single"/>
-            </w:tcBorders>
-            <w:tcMar>
-              <w:top w:w="100.0" w:type="dxa"/>
-              <w:left w:w="100.0" w:type="dxa"/>
-              <w:bottom w:w="100.0" w:type="dxa"/>
-              <w:right w:w="100.0" w:type="dxa"/>
-            </w:tcMar>
-          </w:tcPr>
-          <w:p>
-            <w:pPr>
-              <w:contextualSpacing w:val="0"/>
-            </w:pPr>
-            <w:r>
-              <w:rPr>
-                <w:rtl w:val="0"/>
-              </w:rPr>
+              <w:t xml:space="preserve">Be recommended restaurants with similar tastes to my own</w:t>
+            </w:r>
+          </w:p>
+        </w:tc>
+        <w:tc>
+          <w:tcPr>
+            <w:tcBorders>
+              <w:bottom w:color="000000" w:space="0" w:sz="8" w:val="single"/>
+              <w:right w:color="000000" w:space="0" w:sz="8" w:val="single"/>
+            </w:tcBorders>
+            <w:tcMar>
+              <w:top w:w="100.0" w:type="dxa"/>
+              <w:left w:w="100.0" w:type="dxa"/>
+              <w:bottom w:w="100.0" w:type="dxa"/>
+              <w:right w:w="100.0" w:type="dxa"/>
+            </w:tcMar>
+          </w:tcPr>
+          <w:p>
+            <w:pPr>
+              <w:contextualSpacing w:val="0"/>
+            </w:pPr>
+            <w:r>
+              <w:rPr>
+                <w:color w:val="666666"/>
+                <w:sz w:val="21"/>
+                <w:szCs w:val="21"/>
+                <w:highlight w:val="white"/>
+                <w:rtl w:val="0"/>
+              </w:rPr>
+              <w:t xml:space="preserve">Client stated this should be key part of the engine.</w:t>
             </w:r>
           </w:p>
         </w:tc>
@@ -1296,7 +1356,7 @@
                 <w:highlight w:val="white"/>
                 <w:rtl w:val="0"/>
               </w:rPr>
-              <w:t xml:space="preserve">Func</w:t>
+              <w:t xml:space="preserve">Func.</w:t>
             </w:r>
           </w:p>
         </w:tc>
@@ -1325,7 +1385,7 @@
                 <w:highlight w:val="white"/>
                 <w:rtl w:val="0"/>
               </w:rPr>
-              <w:t xml:space="preserve">User</w:t>
+              <w:t xml:space="preserve">Existing user</w:t>
             </w:r>
           </w:p>
         </w:tc>
@@ -1354,7 +1414,7 @@
                 <w:highlight w:val="white"/>
                 <w:rtl w:val="0"/>
               </w:rPr>
-              <w:t xml:space="preserve">Have recommendations take my budget into account</w:t>
+              <w:t xml:space="preserve">Be able to take a quiz</w:t>
             </w:r>
           </w:p>
         </w:tc>
@@ -1383,7 +1443,7 @@
                 <w:highlight w:val="white"/>
                 <w:rtl w:val="0"/>
               </w:rPr>
-              <w:t xml:space="preserve">I’m recommended restaurants within my price range.</w:t>
+              <w:t xml:space="preserve">Refine recommendations to get more accurate ones</w:t>
             </w:r>
           </w:p>
         </w:tc>
@@ -1498,7 +1558,7 @@
                 <w:highlight w:val="white"/>
                 <w:rtl w:val="0"/>
               </w:rPr>
-              <w:t xml:space="preserve">Func.</w:t>
+              <w:t xml:space="preserve">Func</w:t>
             </w:r>
           </w:p>
         </w:tc>
@@ -1556,7 +1616,7 @@
                 <w:highlight w:val="white"/>
                 <w:rtl w:val="0"/>
               </w:rPr>
-              <w:t xml:space="preserve">Be able to disable re-recommendations</w:t>
+              <w:t xml:space="preserve">Have recommendations take my budget into account</w:t>
             </w:r>
           </w:p>
         </w:tc>
@@ -1585,7 +1645,7 @@
                 <w:highlight w:val="white"/>
                 <w:rtl w:val="0"/>
               </w:rPr>
-              <w:t xml:space="preserve">Always be provided with a new experience.</w:t>
+              <w:t xml:space="preserve">I’m recommended restaurants within my price range.</w:t>
             </w:r>
           </w:p>
         </w:tc>
@@ -1729,7 +1789,7 @@
                 <w:highlight w:val="white"/>
                 <w:rtl w:val="0"/>
               </w:rPr>
-              <w:t xml:space="preserve">Admin</w:t>
+              <w:t xml:space="preserve">User</w:t>
             </w:r>
           </w:p>
         </w:tc>
@@ -1758,7 +1818,7 @@
                 <w:highlight w:val="white"/>
                 <w:rtl w:val="0"/>
               </w:rPr>
-              <w:t xml:space="preserve">Disable re-recommendations</w:t>
+              <w:t xml:space="preserve">Be able to disable re-recommendations</w:t>
             </w:r>
           </w:p>
         </w:tc>
@@ -1787,209 +1847,7 @@
                 <w:highlight w:val="white"/>
                 <w:rtl w:val="0"/>
               </w:rPr>
-              <w:t xml:space="preserve">Always have a new experience.</w:t>
-            </w:r>
-          </w:p>
-        </w:tc>
-        <w:tc>
-          <w:tcPr>
-            <w:tcBorders>
-              <w:bottom w:color="000000" w:space="0" w:sz="8" w:val="single"/>
-              <w:right w:color="000000" w:space="0" w:sz="8" w:val="single"/>
-            </w:tcBorders>
-            <w:tcMar>
-              <w:top w:w="100.0" w:type="dxa"/>
-              <w:left w:w="100.0" w:type="dxa"/>
-              <w:bottom w:w="100.0" w:type="dxa"/>
-              <w:right w:w="100.0" w:type="dxa"/>
-            </w:tcMar>
-          </w:tcPr>
-          <w:p>
-            <w:pPr>
-              <w:contextualSpacing w:val="0"/>
-            </w:pPr>
-            <w:r>
-              <w:rPr>
-                <w:rtl w:val="0"/>
-              </w:rPr>
-            </w:r>
-          </w:p>
-        </w:tc>
-        <w:tc>
-          <w:tcPr>
-            <w:tcBorders>
-              <w:bottom w:color="000000" w:space="0" w:sz="8" w:val="single"/>
-              <w:right w:color="000000" w:space="0" w:sz="8" w:val="single"/>
-            </w:tcBorders>
-            <w:shd w:fill="92d050"/>
-            <w:tcMar>
-              <w:top w:w="100.0" w:type="dxa"/>
-              <w:left w:w="100.0" w:type="dxa"/>
-              <w:bottom w:w="100.0" w:type="dxa"/>
-              <w:right w:w="100.0" w:type="dxa"/>
-            </w:tcMar>
-          </w:tcPr>
-          <w:p>
-            <w:pPr>
-              <w:contextualSpacing w:val="0"/>
-            </w:pPr>
-            <w:r>
-              <w:rPr>
-                <w:color w:val="666666"/>
-                <w:sz w:val="21"/>
-                <w:szCs w:val="21"/>
-                <w:shd w:fill="92d050" w:val="clear"/>
-                <w:rtl w:val="0"/>
-              </w:rPr>
-              <w:t xml:space="preserve">Low</w:t>
-            </w:r>
-          </w:p>
-        </w:tc>
-      </w:tr>
-      <w:tr>
-        <w:tc>
-          <w:tcPr>
-            <w:tcBorders>
-              <w:left w:color="000000" w:space="0" w:sz="8" w:val="single"/>
-              <w:bottom w:color="000000" w:space="0" w:sz="8" w:val="single"/>
-              <w:right w:color="000000" w:space="0" w:sz="8" w:val="single"/>
-            </w:tcBorders>
-            <w:tcMar>
-              <w:top w:w="100.0" w:type="dxa"/>
-              <w:left w:w="100.0" w:type="dxa"/>
-              <w:bottom w:w="100.0" w:type="dxa"/>
-              <w:right w:w="100.0" w:type="dxa"/>
-            </w:tcMar>
-          </w:tcPr>
-          <w:p>
-            <w:pPr>
-              <w:contextualSpacing w:val="0"/>
-            </w:pPr>
-            <w:r>
-              <w:rPr>
-                <w:color w:val="666666"/>
-                <w:sz w:val="21"/>
-                <w:szCs w:val="21"/>
-                <w:highlight w:val="white"/>
-                <w:rtl w:val="0"/>
-              </w:rPr>
-              <w:t xml:space="preserve">7</w:t>
-            </w:r>
-          </w:p>
-        </w:tc>
-        <w:tc>
-          <w:tcPr>
-            <w:tcBorders>
-              <w:bottom w:color="000000" w:space="0" w:sz="8" w:val="single"/>
-              <w:right w:color="000000" w:space="0" w:sz="8" w:val="single"/>
-            </w:tcBorders>
-            <w:tcMar>
-              <w:top w:w="100.0" w:type="dxa"/>
-              <w:left w:w="100.0" w:type="dxa"/>
-              <w:bottom w:w="100.0" w:type="dxa"/>
-              <w:right w:w="100.0" w:type="dxa"/>
-            </w:tcMar>
-          </w:tcPr>
-          <w:p>
-            <w:pPr>
-              <w:contextualSpacing w:val="0"/>
-            </w:pPr>
-            <w:r>
-              <w:rPr>
-                <w:color w:val="666666"/>
-                <w:sz w:val="21"/>
-                <w:szCs w:val="21"/>
-                <w:highlight w:val="white"/>
-                <w:rtl w:val="0"/>
-              </w:rPr>
-              <w:t xml:space="preserve">Func.</w:t>
-            </w:r>
-          </w:p>
-        </w:tc>
-        <w:tc>
-          <w:tcPr>
-            <w:tcBorders>
-              <w:bottom w:color="000000" w:space="0" w:sz="8" w:val="single"/>
-              <w:right w:color="000000" w:space="0" w:sz="8" w:val="single"/>
-            </w:tcBorders>
-            <w:tcMar>
-              <w:top w:w="100.0" w:type="dxa"/>
-              <w:left w:w="100.0" w:type="dxa"/>
-              <w:bottom w:w="100.0" w:type="dxa"/>
-              <w:right w:w="100.0" w:type="dxa"/>
-            </w:tcMar>
-          </w:tcPr>
-          <w:p>
-            <w:pPr>
-              <w:contextualSpacing w:val="0"/>
-            </w:pPr>
-            <w:r>
-              <w:rPr>
-                <w:color w:val="666666"/>
-                <w:sz w:val="21"/>
-                <w:szCs w:val="21"/>
-                <w:highlight w:val="white"/>
-                <w:rtl w:val="0"/>
-              </w:rPr>
-              <w:t xml:space="preserve">Restaurant owner</w:t>
-            </w:r>
-          </w:p>
-        </w:tc>
-        <w:tc>
-          <w:tcPr>
-            <w:tcBorders>
-              <w:bottom w:color="000000" w:space="0" w:sz="8" w:val="single"/>
-              <w:right w:color="000000" w:space="0" w:sz="8" w:val="single"/>
-            </w:tcBorders>
-            <w:tcMar>
-              <w:top w:w="100.0" w:type="dxa"/>
-              <w:left w:w="100.0" w:type="dxa"/>
-              <w:bottom w:w="100.0" w:type="dxa"/>
-              <w:right w:w="100.0" w:type="dxa"/>
-            </w:tcMar>
-          </w:tcPr>
-          <w:p>
-            <w:pPr>
-              <w:contextualSpacing w:val="0"/>
-            </w:pPr>
-            <w:r>
-              <w:rPr>
-                <w:color w:val="666666"/>
-                <w:sz w:val="21"/>
-                <w:szCs w:val="21"/>
-                <w:highlight w:val="white"/>
-                <w:rtl w:val="0"/>
-              </w:rPr>
-              <w:t xml:space="preserve">Have my restaurant recommended to new users</w:t>
-            </w:r>
-          </w:p>
-        </w:tc>
-        <w:tc>
-          <w:tcPr>
-            <w:tcBorders>
-              <w:bottom w:color="000000" w:space="0" w:sz="8" w:val="single"/>
-              <w:right w:color="000000" w:space="0" w:sz="8" w:val="single"/>
-            </w:tcBorders>
-            <w:tcMar>
-              <w:top w:w="100.0" w:type="dxa"/>
-              <w:left w:w="100.0" w:type="dxa"/>
-              <w:bottom w:w="100.0" w:type="dxa"/>
-              <w:right w:w="100.0" w:type="dxa"/>
-            </w:tcMar>
-          </w:tcPr>
-          <w:p>
-            <w:pPr>
-              <w:contextualSpacing w:val="0"/>
-            </w:pPr>
-            <w:r>
-              <w:rPr>
-                <w:color w:val="666666"/>
-                <w:sz w:val="21"/>
-                <w:szCs w:val="21"/>
-                <w:highlight w:val="white"/>
-                <w:rtl w:val="0"/>
-              </w:rPr>
-              <w:t xml:space="preserve">Expand and grow my business with new customers</w:t>
+              <w:t xml:space="preserve">Always be provided with a new experience.</w:t>
             </w:r>
           </w:p>
         </w:tc>
@@ -2118,6 +1976,16 @@
     </w:p>
     <w:p>
       <w:pPr>
+        <w:contextualSpacing w:val="0"/>
+      </w:pPr>
+      <w:r>
+        <w:rPr>
+          <w:rtl w:val="0"/>
+        </w:rPr>
+      </w:r>
+    </w:p>
+    <w:p>
+      <w:pPr>
         <w:numPr>
           <w:ilvl w:val="0"/>
           <w:numId w:val="3"/>
@@ -2161,7 +2029,7 @@
           <w:highlight w:val="white"/>
           <w:rtl w:val="0"/>
         </w:rPr>
-        <w:t xml:space="preserve">Create a basic front-end including simple yes/no questions, location fields, preferred and non-preferred cuisine types.</w:t>
+        <w:t xml:space="preserve">Create a basic front-end including simple yes/no questions, location fields, (preferred and non-preferred cuisine types -- again less emphasis on this was suggested by customer).</w:t>
       </w:r>
     </w:p>
     <w:p>
@@ -2185,7 +2053,42 @@
           <w:highlight w:val="white"/>
           <w:rtl w:val="0"/>
         </w:rPr>
-        <w:t xml:space="preserve">Set up the back-end to process and persist questionnaire data</w:t>
+        <w:t xml:space="preserve">Set up the back-end to process and persist questionnaire data.</w:t>
+      </w:r>
+    </w:p>
+    <w:p>
+      <w:pPr>
+        <w:numPr>
+          <w:ilvl w:val="1"/>
+          <w:numId w:val="3"/>
+        </w:numPr>
+        <w:ind w:left="1440" w:hanging="360"/>
+        <w:contextualSpacing w:val="1"/>
+        <w:rPr>
+          <w:rFonts w:ascii="Calibri" w:cs="Calibri" w:eastAsia="Calibri" w:hAnsi="Calibri"/>
+          <w:color w:val="434343"/>
+          <w:highlight w:val="white"/>
+          <w:u w:val="none"/>
+        </w:rPr>
+      </w:pPr>
+      <w:r>
+        <w:rPr>
+          <w:rFonts w:ascii="Calibri" w:cs="Calibri" w:eastAsia="Calibri" w:hAnsi="Calibri"/>
+          <w:color w:val="434343"/>
+          <w:highlight w:val="white"/>
+          <w:rtl w:val="0"/>
+        </w:rPr>
+        <w:t xml:space="preserve">Customer stated the Netflix model as an example of how they imagine this would be incorporated for new users. </w:t>
+      </w:r>
+    </w:p>
+    <w:p>
+      <w:pPr>
+        <w:contextualSpacing w:val="0"/>
+      </w:pPr>
+      <w:r>
+        <w:rPr>
+          <w:rtl w:val="0"/>
+        </w:rPr>
       </w:r>
     </w:p>
     <w:p>
@@ -2209,7 +2112,7 @@
           <w:highlight w:val="white"/>
           <w:rtl w:val="0"/>
         </w:rPr>
-        <w:t xml:space="preserve">Make a questionnaire for current users to improve recommendations:</w:t>
+        <w:t xml:space="preserve">Make a questionnaire / refinement section for existing users to refine recommendations:</w:t>
       </w:r>
     </w:p>
     <w:p>
@@ -2233,7 +2136,7 @@
           <w:highlight w:val="white"/>
           <w:rtl w:val="0"/>
         </w:rPr>
-        <w:t xml:space="preserve">Create a basic front-end including simple yes/no questions, location fields, preferred and non-preferred cuisine types.</w:t>
+        <w:t xml:space="preserve">Create a basic front-end including simple yes/no questions, location fields, (preferred and non-preferred cuisine types -- again less emphasis on this was suggested by customer).</w:t>
       </w:r>
     </w:p>
     <w:p>
@@ -2257,7 +2160,41 @@
           <w:highlight w:val="white"/>
           <w:rtl w:val="0"/>
         </w:rPr>
-        <w:t xml:space="preserve">Set up the back-end to process and persist questionnaire data</w:t>
+        <w:t xml:space="preserve">Set up the back-end to process and persist questionnaire data.</w:t>
+      </w:r>
+    </w:p>
+    <w:p>
+      <w:pPr>
+        <w:numPr>
+          <w:ilvl w:val="1"/>
+          <w:numId w:val="3"/>
+        </w:numPr>
+        <w:ind w:left="1440" w:hanging="360"/>
+        <w:contextualSpacing w:val="1"/>
+        <w:rPr>
+          <w:rFonts w:ascii="Calibri" w:cs="Calibri" w:eastAsia="Calibri" w:hAnsi="Calibri"/>
+          <w:color w:val="434343"/>
+          <w:highlight w:val="white"/>
+        </w:rPr>
+      </w:pPr>
+      <w:r>
+        <w:rPr>
+          <w:rFonts w:ascii="Calibri" w:cs="Calibri" w:eastAsia="Calibri" w:hAnsi="Calibri"/>
+          <w:color w:val="434343"/>
+          <w:highlight w:val="white"/>
+          <w:rtl w:val="0"/>
+        </w:rPr>
+        <w:t xml:space="preserve">Customer stated the Netflix model as an example of how they imagine this would be incorporated for users. </w:t>
+      </w:r>
+    </w:p>
+    <w:p>
+      <w:pPr>
+        <w:contextualSpacing w:val="0"/>
+      </w:pPr>
+      <w:r>
+        <w:rPr>
+          <w:rtl w:val="0"/>
+        </w:rPr>
       </w:r>
     </w:p>
     <w:p>
@@ -2281,7 +2218,7 @@
           <w:highlight w:val="white"/>
           <w:rtl w:val="0"/>
         </w:rPr>
-        <w:t xml:space="preserve">Write the recommendations engine:</w:t>
+        <w:t xml:space="preserve">Write the recommendations engine, taking the following parameters into account:</w:t>
       </w:r>
     </w:p>
     <w:p>
@@ -2296,16 +2233,28 @@
           <w:rFonts w:ascii="Calibri" w:cs="Calibri" w:eastAsia="Calibri" w:hAnsi="Calibri"/>
           <w:color w:val="434343"/>
           <w:highlight w:val="white"/>
-        </w:rPr>
-      </w:pPr>
-      <w:r>
-        <w:rPr>
-          <w:rFonts w:ascii="Calibri" w:cs="Calibri" w:eastAsia="Calibri" w:hAnsi="Calibri"/>
-          <w:color w:val="434343"/>
-          <w:highlight w:val="white"/>
-          <w:rtl w:val="0"/>
-        </w:rPr>
-        <w:t xml:space="preserve">Find restaurants based on current or ordinary location</w:t>
+          <w:u w:val="none"/>
+        </w:rPr>
+      </w:pPr>
+      <w:r>
+        <w:rPr>
+          <w:rFonts w:ascii="Calibri" w:cs="Calibri" w:eastAsia="Calibri" w:hAnsi="Calibri"/>
+          <w:color w:val="434343"/>
+          <w:highlight w:val="white"/>
+          <w:rtl w:val="0"/>
+        </w:rPr>
+        <w:t xml:space="preserve">Similarity to user others -- customer stated this was key basis they wish recommendations to be made off </w:t>
+      </w:r>
+    </w:p>
+    <w:p>
+      <w:pPr>
+        <w:ind w:left="720" w:firstLine="0"/>
+        <w:contextualSpacing w:val="0"/>
+      </w:pPr>
+      <w:r>
+        <w:rPr>
+          <w:rtl w:val="0"/>
+        </w:rPr>
       </w:r>
     </w:p>
     <w:p>
@@ -2329,7 +2278,7 @@
           <w:highlight w:val="white"/>
           <w:rtl w:val="0"/>
         </w:rPr>
-        <w:t xml:space="preserve">Give recommendations based on cuisine type</w:t>
+        <w:t xml:space="preserve">Other user reviews</w:t>
       </w:r>
     </w:p>
     <w:p>
@@ -2353,7 +2302,7 @@
           <w:highlight w:val="white"/>
           <w:rtl w:val="0"/>
         </w:rPr>
-        <w:t xml:space="preserve">Refine recommendations based on price</w:t>
+        <w:t xml:space="preserve">Other user favourite restaurants</w:t>
       </w:r>
     </w:p>
     <w:p>
@@ -2377,7 +2326,7 @@
           <w:highlight w:val="white"/>
           <w:rtl w:val="0"/>
         </w:rPr>
-        <w:t xml:space="preserve">Refine recommendations based on other user reviews</w:t>
+        <w:t xml:space="preserve">Current or typical location</w:t>
       </w:r>
     </w:p>
     <w:p>
@@ -2401,7 +2350,7 @@
           <w:highlight w:val="white"/>
           <w:rtl w:val="0"/>
         </w:rPr>
-        <w:t xml:space="preserve">Refine recommendations based on other user favourites</w:t>
+        <w:t xml:space="preserve">Critic reviews</w:t>
       </w:r>
     </w:p>
     <w:p>
@@ -2425,31 +2374,48 @@
           <w:highlight w:val="white"/>
           <w:rtl w:val="0"/>
         </w:rPr>
-        <w:t xml:space="preserve">Refine recommendations based on restaurant availability</w:t>
-      </w:r>
-    </w:p>
-    <w:p>
-      <w:pPr>
-        <w:numPr>
-          <w:ilvl w:val="1"/>
-          <w:numId w:val="3"/>
-        </w:numPr>
-        <w:ind w:left="1440" w:hanging="360"/>
-        <w:contextualSpacing w:val="1"/>
-        <w:rPr>
-          <w:rFonts w:ascii="Calibri" w:cs="Calibri" w:eastAsia="Calibri" w:hAnsi="Calibri"/>
-          <w:color w:val="434343"/>
-          <w:highlight w:val="white"/>
-        </w:rPr>
-      </w:pPr>
-      <w:r>
-        <w:rPr>
-          <w:rFonts w:ascii="Calibri" w:cs="Calibri" w:eastAsia="Calibri" w:hAnsi="Calibri"/>
-          <w:color w:val="434343"/>
-          <w:highlight w:val="white"/>
-          <w:rtl w:val="0"/>
-        </w:rPr>
-        <w:t xml:space="preserve">Allow searching for restaurants in other cities</w:t>
+        <w:t xml:space="preserve">Restaurant availability</w:t>
+      </w:r>
+    </w:p>
+    <w:p>
+      <w:pPr>
+        <w:ind w:left="0" w:firstLine="0"/>
+        <w:contextualSpacing w:val="0"/>
+      </w:pPr>
+      <w:r>
+        <w:rPr>
+          <w:rFonts w:ascii="Calibri" w:cs="Calibri" w:eastAsia="Calibri" w:hAnsi="Calibri"/>
+          <w:color w:val="434343"/>
+          <w:highlight w:val="white"/>
+          <w:rtl w:val="0"/>
+        </w:rPr>
+        <w:tab/>
+      </w:r>
+    </w:p>
+    <w:p>
+      <w:pPr>
+        <w:ind w:left="720" w:firstLine="0"/>
+        <w:contextualSpacing w:val="0"/>
+      </w:pPr>
+      <w:r>
+        <w:rPr>
+          <w:rFonts w:ascii="Calibri" w:cs="Calibri" w:eastAsia="Calibri" w:hAnsi="Calibri"/>
+          <w:color w:val="434343"/>
+          <w:highlight w:val="white"/>
+          <w:rtl w:val="0"/>
+        </w:rPr>
+        <w:t xml:space="preserve">Customer stated that “Cuisine Type” and “Price” should not be as significant a weighting as we originally suggested at the project proposal meeting. While still a feature of the recommendation it should not be as significant as we anticipated.</w:t>
+      </w:r>
+    </w:p>
+    <w:p>
+      <w:pPr>
+        <w:ind w:left="0" w:firstLine="0"/>
+        <w:contextualSpacing w:val="0"/>
+      </w:pPr>
+      <w:r>
+        <w:rPr>
+          <w:rtl w:val="0"/>
+        </w:rPr>
       </w:r>
     </w:p>
     <w:p>
@@ -2526,126 +2492,13 @@
       </w:pPr>
       <w:r>
         <w:rPr>
-          <w:rFonts w:ascii="Calibri" w:cs="Calibri" w:eastAsia="Calibri" w:hAnsi="Calibri"/>
-          <w:b w:val="1"/>
-          <w:i w:val="1"/>
-          <w:color w:val="434343"/>
-          <w:sz w:val="24"/>
-          <w:szCs w:val="24"/>
-          <w:highlight w:val="white"/>
-          <w:rtl w:val="0"/>
-        </w:rPr>
-        <w:t xml:space="preserve">Planning Poker to prioritise tasks</w:t>
-      </w:r>
-    </w:p>
-    <w:p>
-      <w:pPr>
-        <w:contextualSpacing w:val="0"/>
-      </w:pPr>
-      <w:r>
-        <w:rPr>
-          <w:rtl w:val="0"/>
-        </w:rPr>
-      </w:r>
-    </w:p>
-    <w:p>
-      <w:pPr>
-        <w:contextualSpacing w:val="0"/>
-      </w:pPr>
-      <w:r>
-        <w:rPr>
-          <w:rtl w:val="0"/>
-        </w:rPr>
-      </w:r>
-    </w:p>
-    <w:p>
-      <w:pPr>
-        <w:contextualSpacing w:val="0"/>
-      </w:pPr>
-      <w:r>
-        <w:rPr>
-          <w:rtl w:val="0"/>
-        </w:rPr>
-      </w:r>
-    </w:p>
-    <w:p>
-      <w:pPr>
-        <w:contextualSpacing w:val="0"/>
-      </w:pPr>
-      <w:r>
-        <w:rPr>
-          <w:rtl w:val="0"/>
-        </w:rPr>
-      </w:r>
-    </w:p>
-    <w:p>
-      <w:pPr>
-        <w:contextualSpacing w:val="0"/>
-      </w:pPr>
-      <w:r>
-        <w:rPr>
-          <w:rtl w:val="0"/>
-        </w:rPr>
-      </w:r>
-    </w:p>
-    <w:p>
-      <w:pPr>
-        <w:contextualSpacing w:val="0"/>
-      </w:pPr>
-      <w:r>
-        <w:rPr>
-          <w:rtl w:val="0"/>
-        </w:rPr>
-      </w:r>
-    </w:p>
-    <w:p>
-      <w:pPr>
-        <w:contextualSpacing w:val="0"/>
-      </w:pPr>
-      <w:r>
-        <w:rPr>
-          <w:rtl w:val="0"/>
-        </w:rPr>
-      </w:r>
-    </w:p>
-    <w:p>
-      <w:pPr>
-        <w:contextualSpacing w:val="0"/>
-      </w:pPr>
-      <w:r>
-        <w:rPr>
-          <w:rtl w:val="0"/>
-        </w:rPr>
-      </w:r>
-    </w:p>
-    <w:p>
-      <w:pPr>
-        <w:contextualSpacing w:val="0"/>
-      </w:pPr>
-      <w:r>
-        <w:rPr>
-          <w:rtl w:val="0"/>
-        </w:rPr>
-      </w:r>
-    </w:p>
-    <w:p>
-      <w:pPr>
-        <w:contextualSpacing w:val="0"/>
-      </w:pPr>
-      <w:r>
-        <w:rPr>
-          <w:rtl w:val="0"/>
-        </w:rPr>
-      </w:r>
-    </w:p>
-    <w:p>
-      <w:pPr>
-        <w:contextualSpacing w:val="0"/>
-      </w:pPr>
-      <w:r>
-        <w:rPr>
-          <w:rtl w:val="0"/>
-        </w:rPr>
+          <w:rtl w:val="0"/>
+        </w:rPr>
+      </w:r>
+    </w:p>
+    <w:p>
+      <w:r>
+        <w:br w:type="page"/>
       </w:r>
     </w:p>
     <w:p>

</xml_diff>

<commit_message>
Second draft of spec upload (closes #63)
</commit_message>
<xml_diff>
--- a/docs/specification.docx
+++ b/docs/specification.docx
@@ -10,7 +10,7 @@
       </w:pPr>
       <w:r>
         <w:rPr>
-          <w:rFonts w:ascii="Calibri" w:cs="Calibri" w:eastAsia="Calibri" w:hAnsi="Calibri"/>
+          <w:rFonts w:ascii="Droid Sans" w:cs="Droid Sans" w:eastAsia="Droid Sans" w:hAnsi="Droid Sans"/>
           <w:color w:val="434343"/>
           <w:sz w:val="36"/>
           <w:szCs w:val="36"/>
@@ -26,7 +26,7 @@
       </w:pPr>
       <w:r>
         <w:rPr>
-          <w:rFonts w:ascii="Calibri" w:cs="Calibri" w:eastAsia="Calibri" w:hAnsi="Calibri"/>
+          <w:rFonts w:ascii="Droid Sans" w:cs="Droid Sans" w:eastAsia="Droid Sans" w:hAnsi="Droid Sans"/>
           <w:color w:val="434343"/>
           <w:sz w:val="24"/>
           <w:szCs w:val="24"/>
@@ -42,7 +42,7 @@
       </w:pPr>
       <w:r>
         <w:rPr>
-          <w:rFonts w:ascii="Calibri" w:cs="Calibri" w:eastAsia="Calibri" w:hAnsi="Calibri"/>
+          <w:rFonts w:ascii="Droid Sans" w:cs="Droid Sans" w:eastAsia="Droid Sans" w:hAnsi="Droid Sans"/>
           <w:color w:val="434343"/>
           <w:sz w:val="36"/>
           <w:szCs w:val="36"/>
@@ -68,55 +68,48 @@
       </w:pPr>
       <w:r>
         <w:rPr>
-          <w:rFonts w:ascii="Calibri" w:cs="Calibri" w:eastAsia="Calibri" w:hAnsi="Calibri"/>
+          <w:rFonts w:ascii="Droid Sans" w:cs="Droid Sans" w:eastAsia="Droid Sans" w:hAnsi="Droid Sans"/>
           <w:b w:val="1"/>
-          <w:i w:val="1"/>
           <w:color w:val="434343"/>
           <w:sz w:val="24"/>
           <w:szCs w:val="24"/>
           <w:rtl w:val="0"/>
         </w:rPr>
-        <w:t xml:space="preserve">Outline:</w:t>
-      </w:r>
-    </w:p>
-    <w:p>
-      <w:pPr>
-        <w:contextualSpacing w:val="0"/>
-      </w:pPr>
-      <w:r>
-        <w:rPr>
-          <w:rFonts w:ascii="Calibri" w:cs="Calibri" w:eastAsia="Calibri" w:hAnsi="Calibri"/>
+        <w:t xml:space="preserve">Outline</w:t>
+      </w:r>
+    </w:p>
+    <w:p>
+      <w:pPr>
+        <w:contextualSpacing w:val="0"/>
+      </w:pPr>
+      <w:r>
+        <w:rPr>
+          <w:rFonts w:ascii="Droid Sans" w:cs="Droid Sans" w:eastAsia="Droid Sans" w:hAnsi="Droid Sans"/>
           <w:color w:val="434343"/>
           <w:highlight w:val="white"/>
           <w:rtl w:val="0"/>
         </w:rPr>
         <w:t xml:space="preserve">The current resdiary.com portal allows diners to search for restaurants and available tables for dining. There is a system in place on the site for users to restaurants in their area but ResDiary would like a recommendation engine to be added to recommend new restaurants based on a diner’s previous dining habits and their similarity to other diners. The goal of this project is to create a recommendation engine that accurately suggests places to eat based on previous restaurants and other people with similar preferences.</w:t>
       </w:r>
-      <w:r>
-        <w:rPr>
-          <w:rtl w:val="0"/>
-        </w:rPr>
-      </w:r>
-    </w:p>
-    <w:p>
-      <w:pPr>
-        <w:contextualSpacing w:val="0"/>
-      </w:pPr>
-      <w:r>
-        <w:rPr>
-          <w:rtl w:val="0"/>
-        </w:rPr>
-      </w:r>
-    </w:p>
-    <w:p>
-      <w:pPr>
-        <w:contextualSpacing w:val="0"/>
-      </w:pPr>
-      <w:r>
-        <w:rPr>
-          <w:rFonts w:ascii="Calibri" w:cs="Calibri" w:eastAsia="Calibri" w:hAnsi="Calibri"/>
+    </w:p>
+    <w:p>
+      <w:pPr>
+        <w:contextualSpacing w:val="0"/>
+      </w:pPr>
+      <w:r>
+        <w:rPr>
+          <w:rtl w:val="0"/>
+        </w:rPr>
+      </w:r>
+    </w:p>
+    <w:p>
+      <w:pPr>
+        <w:contextualSpacing w:val="0"/>
+      </w:pPr>
+      <w:r>
+        <w:rPr>
+          <w:rFonts w:ascii="Droid Sans" w:cs="Droid Sans" w:eastAsia="Droid Sans" w:hAnsi="Droid Sans"/>
           <w:b w:val="1"/>
-          <w:i w:val="1"/>
           <w:color w:val="434343"/>
           <w:sz w:val="24"/>
           <w:szCs w:val="24"/>
@@ -130,18 +123,18 @@
       <w:pPr>
         <w:numPr>
           <w:ilvl w:val="0"/>
-          <w:numId w:val="4"/>
+          <w:numId w:val="5"/>
         </w:numPr>
         <w:ind w:left="720" w:hanging="360"/>
         <w:contextualSpacing w:val="1"/>
         <w:rPr>
-          <w:rFonts w:ascii="Calibri" w:cs="Calibri" w:eastAsia="Calibri" w:hAnsi="Calibri"/>
-          <w:color w:val="434343"/>
-        </w:rPr>
-      </w:pPr>
-      <w:r>
-        <w:rPr>
-          <w:rFonts w:ascii="Calibri" w:cs="Calibri" w:eastAsia="Calibri" w:hAnsi="Calibri"/>
+          <w:rFonts w:ascii="Droid Sans" w:cs="Droid Sans" w:eastAsia="Droid Sans" w:hAnsi="Droid Sans"/>
+          <w:color w:val="434343"/>
+        </w:rPr>
+      </w:pPr>
+      <w:r>
+        <w:rPr>
+          <w:rFonts w:ascii="Droid Sans" w:cs="Droid Sans" w:eastAsia="Droid Sans" w:hAnsi="Droid Sans"/>
           <w:color w:val="434343"/>
           <w:rtl w:val="0"/>
         </w:rPr>
@@ -157,19 +150,19 @@
       <w:pPr>
         <w:numPr>
           <w:ilvl w:val="0"/>
-          <w:numId w:val="4"/>
+          <w:numId w:val="5"/>
         </w:numPr>
         <w:ind w:left="720" w:hanging="360"/>
         <w:contextualSpacing w:val="1"/>
         <w:rPr>
-          <w:rFonts w:ascii="Calibri" w:cs="Calibri" w:eastAsia="Calibri" w:hAnsi="Calibri"/>
-          <w:color w:val="434343"/>
-          <w:highlight w:val="white"/>
-        </w:rPr>
-      </w:pPr>
-      <w:r>
-        <w:rPr>
-          <w:rFonts w:ascii="Calibri" w:cs="Calibri" w:eastAsia="Calibri" w:hAnsi="Calibri"/>
+          <w:rFonts w:ascii="Droid Sans" w:cs="Droid Sans" w:eastAsia="Droid Sans" w:hAnsi="Droid Sans"/>
+          <w:color w:val="434343"/>
+          <w:highlight w:val="white"/>
+        </w:rPr>
+      </w:pPr>
+      <w:r>
+        <w:rPr>
+          <w:rFonts w:ascii="Droid Sans" w:cs="Droid Sans" w:eastAsia="Droid Sans" w:hAnsi="Droid Sans"/>
           <w:color w:val="434343"/>
           <w:highlight w:val="white"/>
           <w:rtl w:val="0"/>
@@ -181,19 +174,19 @@
       <w:pPr>
         <w:numPr>
           <w:ilvl w:val="0"/>
-          <w:numId w:val="4"/>
+          <w:numId w:val="5"/>
         </w:numPr>
         <w:ind w:left="720" w:hanging="360"/>
         <w:contextualSpacing w:val="1"/>
         <w:rPr>
-          <w:rFonts w:ascii="Calibri" w:cs="Calibri" w:eastAsia="Calibri" w:hAnsi="Calibri"/>
-          <w:color w:val="434343"/>
-          <w:highlight w:val="white"/>
-        </w:rPr>
-      </w:pPr>
-      <w:r>
-        <w:rPr>
-          <w:rFonts w:ascii="Calibri" w:cs="Calibri" w:eastAsia="Calibri" w:hAnsi="Calibri"/>
+          <w:rFonts w:ascii="Droid Sans" w:cs="Droid Sans" w:eastAsia="Droid Sans" w:hAnsi="Droid Sans"/>
+          <w:color w:val="434343"/>
+          <w:highlight w:val="white"/>
+        </w:rPr>
+      </w:pPr>
+      <w:r>
+        <w:rPr>
+          <w:rFonts w:ascii="Droid Sans" w:cs="Droid Sans" w:eastAsia="Droid Sans" w:hAnsi="Droid Sans"/>
           <w:color w:val="434343"/>
           <w:highlight w:val="white"/>
           <w:rtl w:val="0"/>
@@ -217,9 +210,8 @@
       </w:pPr>
       <w:r>
         <w:rPr>
-          <w:rFonts w:ascii="Calibri" w:cs="Calibri" w:eastAsia="Calibri" w:hAnsi="Calibri"/>
+          <w:rFonts w:ascii="Droid Sans" w:cs="Droid Sans" w:eastAsia="Droid Sans" w:hAnsi="Droid Sans"/>
           <w:b w:val="1"/>
-          <w:i w:val="1"/>
           <w:color w:val="434343"/>
           <w:sz w:val="24"/>
           <w:szCs w:val="24"/>
@@ -233,29 +225,346 @@
       <w:pPr>
         <w:numPr>
           <w:ilvl w:val="0"/>
-          <w:numId w:val="2"/>
+          <w:numId w:val="3"/>
         </w:numPr>
         <w:ind w:left="720" w:hanging="360"/>
         <w:contextualSpacing w:val="1"/>
         <w:rPr>
-          <w:rFonts w:ascii="Calibri" w:cs="Calibri" w:eastAsia="Calibri" w:hAnsi="Calibri"/>
-          <w:color w:val="434343"/>
-          <w:highlight w:val="white"/>
-        </w:rPr>
-      </w:pPr>
-      <w:r>
-        <w:rPr>
-          <w:rFonts w:ascii="Calibri" w:cs="Calibri" w:eastAsia="Calibri" w:hAnsi="Calibri"/>
-          <w:color w:val="434343"/>
-          <w:highlight w:val="white"/>
-          <w:rtl w:val="0"/>
-        </w:rPr>
-        <w:t xml:space="preserve">The engine should be written in C# for easy integration within existing Resdiary systems.</w:t>
-      </w:r>
-      <w:r>
-        <w:rPr>
-          <w:rtl w:val="0"/>
-        </w:rPr>
+          <w:rFonts w:ascii="Droid Sans" w:cs="Droid Sans" w:eastAsia="Droid Sans" w:hAnsi="Droid Sans"/>
+          <w:color w:val="434343"/>
+          <w:highlight w:val="white"/>
+        </w:rPr>
+      </w:pPr>
+      <w:r>
+        <w:rPr>
+          <w:rFonts w:ascii="Droid Sans" w:cs="Droid Sans" w:eastAsia="Droid Sans" w:hAnsi="Droid Sans"/>
+          <w:color w:val="434343"/>
+          <w:highlight w:val="white"/>
+          <w:rtl w:val="0"/>
+        </w:rPr>
+        <w:t xml:space="preserve">The engine should be written in Python for easy integration within existing Resdiary systems.</w:t>
+      </w:r>
+      <w:r>
+        <w:rPr>
+          <w:rtl w:val="0"/>
+        </w:rPr>
+      </w:r>
+    </w:p>
+    <w:p>
+      <w:pPr>
+        <w:numPr>
+          <w:ilvl w:val="0"/>
+          <w:numId w:val="3"/>
+        </w:numPr>
+        <w:ind w:left="720" w:hanging="360"/>
+        <w:contextualSpacing w:val="1"/>
+        <w:rPr>
+          <w:rFonts w:ascii="Droid Sans" w:cs="Droid Sans" w:eastAsia="Droid Sans" w:hAnsi="Droid Sans"/>
+          <w:color w:val="434343"/>
+          <w:highlight w:val="white"/>
+        </w:rPr>
+      </w:pPr>
+      <w:r>
+        <w:rPr>
+          <w:rFonts w:ascii="Droid Sans" w:cs="Droid Sans" w:eastAsia="Droid Sans" w:hAnsi="Droid Sans"/>
+          <w:color w:val="434343"/>
+          <w:highlight w:val="white"/>
+          <w:rtl w:val="0"/>
+        </w:rPr>
+        <w:t xml:space="preserve">Provided the data is not stored locally, the </w:t>
+      </w:r>
+      <w:r>
+        <w:rPr>
+          <w:rFonts w:ascii="Droid Sans" w:cs="Droid Sans" w:eastAsia="Droid Sans" w:hAnsi="Droid Sans"/>
+          <w:color w:val="434343"/>
+          <w:highlight w:val="white"/>
+          <w:rtl w:val="0"/>
+        </w:rPr>
+        <w:t xml:space="preserve">system should perform nightly updates to the recommendations made.</w:t>
+      </w:r>
+      <w:r>
+        <w:rPr>
+          <w:rtl w:val="0"/>
+        </w:rPr>
+      </w:r>
+    </w:p>
+    <w:p>
+      <w:pPr>
+        <w:numPr>
+          <w:ilvl w:val="0"/>
+          <w:numId w:val="3"/>
+        </w:numPr>
+        <w:ind w:left="720" w:hanging="360"/>
+        <w:contextualSpacing w:val="1"/>
+        <w:rPr>
+          <w:rFonts w:ascii="Droid Sans" w:cs="Droid Sans" w:eastAsia="Droid Sans" w:hAnsi="Droid Sans"/>
+          <w:color w:val="434343"/>
+          <w:highlight w:val="white"/>
+        </w:rPr>
+      </w:pPr>
+      <w:r>
+        <w:rPr>
+          <w:rFonts w:ascii="Droid Sans" w:cs="Droid Sans" w:eastAsia="Droid Sans" w:hAnsi="Droid Sans"/>
+          <w:color w:val="434343"/>
+          <w:highlight w:val="white"/>
+          <w:rtl w:val="0"/>
+        </w:rPr>
+        <w:t xml:space="preserve">New users should be presented an optional quick quiz/questionnaire to gather initial data.</w:t>
+      </w:r>
+    </w:p>
+    <w:p>
+      <w:pPr>
+        <w:numPr>
+          <w:ilvl w:val="0"/>
+          <w:numId w:val="3"/>
+        </w:numPr>
+        <w:ind w:left="720" w:hanging="360"/>
+        <w:contextualSpacing w:val="1"/>
+        <w:rPr>
+          <w:rFonts w:ascii="Droid Sans" w:cs="Droid Sans" w:eastAsia="Droid Sans" w:hAnsi="Droid Sans"/>
+          <w:color w:val="434343"/>
+          <w:highlight w:val="white"/>
+        </w:rPr>
+      </w:pPr>
+      <w:r>
+        <w:rPr>
+          <w:rFonts w:ascii="Droid Sans" w:cs="Droid Sans" w:eastAsia="Droid Sans" w:hAnsi="Droid Sans"/>
+          <w:color w:val="434343"/>
+          <w:highlight w:val="white"/>
+          <w:rtl w:val="0"/>
+        </w:rPr>
+        <w:t xml:space="preserve">User locations and restaurant recommendations should be interpreted using coordinates rather than city/town name as those could be of arbitrary precision. </w:t>
+      </w:r>
+    </w:p>
+    <w:p>
+      <w:pPr>
+        <w:numPr>
+          <w:ilvl w:val="0"/>
+          <w:numId w:val="3"/>
+        </w:numPr>
+        <w:ind w:left="720" w:hanging="360"/>
+        <w:contextualSpacing w:val="1"/>
+        <w:rPr>
+          <w:rFonts w:ascii="Droid Sans" w:cs="Droid Sans" w:eastAsia="Droid Sans" w:hAnsi="Droid Sans"/>
+          <w:color w:val="434343"/>
+          <w:highlight w:val="white"/>
+        </w:rPr>
+      </w:pPr>
+      <w:r>
+        <w:rPr>
+          <w:rFonts w:ascii="Droid Sans" w:cs="Droid Sans" w:eastAsia="Droid Sans" w:hAnsi="Droid Sans"/>
+          <w:color w:val="434343"/>
+          <w:highlight w:val="white"/>
+          <w:rtl w:val="0"/>
+        </w:rPr>
+        <w:t xml:space="preserve">Have the ability to “fine tune” the recommendation engine by altering the weighting of the significance different components of the recommendation such as distance, price, reviews, etc.</w:t>
+      </w:r>
+    </w:p>
+    <w:p>
+      <w:pPr>
+        <w:contextualSpacing w:val="0"/>
+      </w:pPr>
+      <w:r>
+        <w:rPr>
+          <w:rtl w:val="0"/>
+        </w:rPr>
+      </w:r>
+    </w:p>
+    <w:p>
+      <w:pPr>
+        <w:contextualSpacing w:val="0"/>
+      </w:pPr>
+      <w:r>
+        <w:rPr>
+          <w:rFonts w:ascii="Droid Sans" w:cs="Droid Sans" w:eastAsia="Droid Sans" w:hAnsi="Droid Sans"/>
+          <w:b w:val="1"/>
+          <w:color w:val="434343"/>
+          <w:sz w:val="24"/>
+          <w:szCs w:val="24"/>
+          <w:highlight w:val="white"/>
+          <w:rtl w:val="0"/>
+        </w:rPr>
+        <w:t xml:space="preserve">Soft Goals</w:t>
+      </w:r>
+    </w:p>
+    <w:p>
+      <w:pPr>
+        <w:numPr>
+          <w:ilvl w:val="0"/>
+          <w:numId w:val="3"/>
+        </w:numPr>
+        <w:ind w:left="720" w:hanging="360"/>
+        <w:contextualSpacing w:val="1"/>
+        <w:rPr>
+          <w:rFonts w:ascii="Droid Sans" w:cs="Droid Sans" w:eastAsia="Droid Sans" w:hAnsi="Droid Sans"/>
+          <w:color w:val="434343"/>
+          <w:highlight w:val="white"/>
+        </w:rPr>
+      </w:pPr>
+      <w:r>
+        <w:rPr>
+          <w:rFonts w:ascii="Droid Sans" w:cs="Droid Sans" w:eastAsia="Droid Sans" w:hAnsi="Droid Sans"/>
+          <w:color w:val="434343"/>
+          <w:highlight w:val="white"/>
+          <w:rtl w:val="0"/>
+        </w:rPr>
+        <w:t xml:space="preserve">Ultimately the goal of the system is to make good recommendations to users of the ResDiary service so that they can enjoy a new dining experience.</w:t>
+      </w:r>
+    </w:p>
+    <w:p>
+      <w:pPr>
+        <w:numPr>
+          <w:ilvl w:val="0"/>
+          <w:numId w:val="3"/>
+        </w:numPr>
+        <w:ind w:left="720" w:hanging="360"/>
+        <w:contextualSpacing w:val="1"/>
+        <w:rPr>
+          <w:rFonts w:ascii="Droid Sans" w:cs="Droid Sans" w:eastAsia="Droid Sans" w:hAnsi="Droid Sans"/>
+          <w:color w:val="434343"/>
+          <w:highlight w:val="white"/>
+          <w:u w:val="none"/>
+        </w:rPr>
+      </w:pPr>
+      <w:r>
+        <w:rPr>
+          <w:rFonts w:ascii="Droid Sans" w:cs="Droid Sans" w:eastAsia="Droid Sans" w:hAnsi="Droid Sans"/>
+          <w:color w:val="434343"/>
+          <w:highlight w:val="white"/>
+          <w:rtl w:val="0"/>
+        </w:rPr>
+        <w:t xml:space="preserve">The system itself (regardless of how the data is processed and stored) should provide the recommendations in a timely manner to users.</w:t>
+      </w:r>
+    </w:p>
+    <w:p>
+      <w:r>
+        <w:br w:type="page"/>
+      </w:r>
+    </w:p>
+    <w:p>
+      <w:pPr>
+        <w:contextualSpacing w:val="0"/>
+        <w:rPr/>
+      </w:pPr>
+      <w:r>
+        <w:rPr>
+          <w:rtl w:val="0"/>
+        </w:rPr>
+      </w:r>
+    </w:p>
+    <w:p>
+      <w:pPr>
+        <w:contextualSpacing w:val="0"/>
+      </w:pPr>
+      <w:r>
+        <w:rPr>
+          <w:rFonts w:ascii="Droid Sans" w:cs="Droid Sans" w:eastAsia="Droid Sans" w:hAnsi="Droid Sans"/>
+          <w:b w:val="1"/>
+          <w:sz w:val="24"/>
+          <w:szCs w:val="24"/>
+          <w:rtl w:val="0"/>
+        </w:rPr>
+        <w:t xml:space="preserve">Privacy, Security &amp; Use of User Data</w:t>
+      </w:r>
+    </w:p>
+    <w:p>
+      <w:pPr>
+        <w:contextualSpacing w:val="0"/>
+      </w:pPr>
+      <w:r>
+        <w:rPr>
+          <w:rFonts w:ascii="Droid Sans" w:cs="Droid Sans" w:eastAsia="Droid Sans" w:hAnsi="Droid Sans"/>
+          <w:rtl w:val="0"/>
+        </w:rPr>
+        <w:t xml:space="preserve">As brought up by one of the lecturers, due to the nature of this project the issue of data security, privacy and use of user data must be addressed formally in some regard. </w:t>
+      </w:r>
+    </w:p>
+    <w:p>
+      <w:pPr>
+        <w:contextualSpacing w:val="0"/>
+      </w:pPr>
+      <w:r>
+        <w:rPr>
+          <w:rtl w:val="0"/>
+        </w:rPr>
+      </w:r>
+    </w:p>
+    <w:p>
+      <w:pPr>
+        <w:contextualSpacing w:val="0"/>
+      </w:pPr>
+      <w:r>
+        <w:rPr>
+          <w:rFonts w:ascii="Droid Sans" w:cs="Droid Sans" w:eastAsia="Droid Sans" w:hAnsi="Droid Sans"/>
+          <w:rtl w:val="0"/>
+        </w:rPr>
+        <w:t xml:space="preserve">Regardless of whether the issue falls on the customer’s part as they are giving us the data and so may be the ones required to ensure all laws are met the issue must still be addressed and the outcome clear. </w:t>
+      </w:r>
+    </w:p>
+    <w:p>
+      <w:pPr>
+        <w:contextualSpacing w:val="0"/>
+      </w:pPr>
+      <w:r>
+        <w:rPr>
+          <w:rtl w:val="0"/>
+        </w:rPr>
+      </w:r>
+    </w:p>
+    <w:p>
+      <w:pPr>
+        <w:contextualSpacing w:val="0"/>
+      </w:pPr>
+      <w:r>
+        <w:rPr>
+          <w:rFonts w:ascii="Droid Sans" w:cs="Droid Sans" w:eastAsia="Droid Sans" w:hAnsi="Droid Sans"/>
+          <w:rtl w:val="0"/>
+        </w:rPr>
+        <w:t xml:space="preserve">We may be required to display a message to new users / existing users informing them that their booking history is being used to make recommendations but all data used is anonymous and secure. </w:t>
+      </w:r>
+    </w:p>
+    <w:p>
+      <w:pPr>
+        <w:contextualSpacing w:val="0"/>
+      </w:pPr>
+      <w:r>
+        <w:rPr>
+          <w:rtl w:val="0"/>
+        </w:rPr>
+      </w:r>
+    </w:p>
+    <w:p>
+      <w:pPr>
+        <w:contextualSpacing w:val="0"/>
+      </w:pPr>
+      <w:r>
+        <w:rPr>
+          <w:rFonts w:ascii="Droid Sans" w:cs="Droid Sans" w:eastAsia="Droid Sans" w:hAnsi="Droid Sans"/>
+          <w:rtl w:val="0"/>
+        </w:rPr>
+        <w:t xml:space="preserve">The issue should be explained again at the start of the dissertation report and the outcome and measures taken within the project detailed in full.</w:t>
+      </w:r>
+    </w:p>
+    <w:p>
+      <w:pPr>
+        <w:contextualSpacing w:val="0"/>
+      </w:pPr>
+      <w:r>
+        <w:rPr>
+          <w:rtl w:val="0"/>
+        </w:rPr>
+      </w:r>
+    </w:p>
+    <w:p>
+      <w:pPr>
+        <w:contextualSpacing w:val="0"/>
+      </w:pPr>
+      <w:r>
+        <w:rPr>
+          <w:rFonts w:ascii="Droid Sans" w:cs="Droid Sans" w:eastAsia="Droid Sans" w:hAnsi="Droid Sans"/>
+          <w:rtl w:val="0"/>
+        </w:rPr>
+        <w:t xml:space="preserve">Thus far the following have been taken:</w:t>
       </w:r>
     </w:p>
     <w:p>
@@ -267,127 +576,16 @@
         <w:ind w:left="720" w:hanging="360"/>
         <w:contextualSpacing w:val="1"/>
         <w:rPr>
-          <w:rFonts w:ascii="Calibri" w:cs="Calibri" w:eastAsia="Calibri" w:hAnsi="Calibri"/>
-          <w:color w:val="434343"/>
-          <w:highlight w:val="white"/>
-        </w:rPr>
-      </w:pPr>
-      <w:r>
-        <w:rPr>
-          <w:rFonts w:ascii="Calibri" w:cs="Calibri" w:eastAsia="Calibri" w:hAnsi="Calibri"/>
-          <w:color w:val="434343"/>
-          <w:highlight w:val="white"/>
-          <w:rtl w:val="0"/>
-        </w:rPr>
-        <w:t xml:space="preserve">The system should give a response within 1 second after receiving the request (provided data is stored locally). Alternatively due to the amount and nature of the data the system should perform nightly updates to the recommendations made.</w:t>
-      </w:r>
-      <w:r>
-        <w:rPr>
-          <w:rtl w:val="0"/>
-        </w:rPr>
-      </w:r>
-    </w:p>
-    <w:p>
-      <w:pPr>
-        <w:numPr>
-          <w:ilvl w:val="0"/>
-          <w:numId w:val="2"/>
-        </w:numPr>
-        <w:ind w:left="720" w:hanging="360"/>
-        <w:contextualSpacing w:val="1"/>
-        <w:rPr>
-          <w:rFonts w:ascii="Calibri" w:cs="Calibri" w:eastAsia="Calibri" w:hAnsi="Calibri"/>
-          <w:color w:val="434343"/>
-          <w:highlight w:val="white"/>
-        </w:rPr>
-      </w:pPr>
-      <w:r>
-        <w:rPr>
-          <w:rFonts w:ascii="Calibri" w:cs="Calibri" w:eastAsia="Calibri" w:hAnsi="Calibri"/>
-          <w:color w:val="434343"/>
-          <w:highlight w:val="white"/>
-          <w:rtl w:val="0"/>
-        </w:rPr>
-        <w:t xml:space="preserve">New users should be presented an optional quick quiz/questionnaire to gather initial data.</w:t>
-      </w:r>
-    </w:p>
-    <w:p>
-      <w:pPr>
-        <w:numPr>
-          <w:ilvl w:val="0"/>
-          <w:numId w:val="2"/>
-        </w:numPr>
-        <w:ind w:left="720" w:hanging="360"/>
-        <w:contextualSpacing w:val="1"/>
-        <w:rPr>
-          <w:rFonts w:ascii="Calibri" w:cs="Calibri" w:eastAsia="Calibri" w:hAnsi="Calibri"/>
-          <w:color w:val="434343"/>
-          <w:highlight w:val="white"/>
-        </w:rPr>
-      </w:pPr>
-      <w:r>
-        <w:rPr>
-          <w:rFonts w:ascii="Calibri" w:cs="Calibri" w:eastAsia="Calibri" w:hAnsi="Calibri"/>
-          <w:color w:val="434343"/>
-          <w:highlight w:val="white"/>
-          <w:rtl w:val="0"/>
-        </w:rPr>
-        <w:t xml:space="preserve">User locations and restaurant recommendations should be interpreted using coordinates rather than city/town name as those could be of arbitrary precision. </w:t>
-      </w:r>
-    </w:p>
-    <w:p>
-      <w:pPr>
-        <w:numPr>
-          <w:ilvl w:val="0"/>
-          <w:numId w:val="2"/>
-        </w:numPr>
-        <w:ind w:left="720" w:hanging="360"/>
-        <w:contextualSpacing w:val="1"/>
-        <w:rPr>
-          <w:rFonts w:ascii="Calibri" w:cs="Calibri" w:eastAsia="Calibri" w:hAnsi="Calibri"/>
-          <w:color w:val="434343"/>
-          <w:highlight w:val="white"/>
+          <w:rFonts w:ascii="Droid Sans" w:cs="Droid Sans" w:eastAsia="Droid Sans" w:hAnsi="Droid Sans"/>
           <w:u w:val="none"/>
         </w:rPr>
       </w:pPr>
       <w:r>
         <w:rPr>
-          <w:rFonts w:ascii="Calibri" w:cs="Calibri" w:eastAsia="Calibri" w:hAnsi="Calibri"/>
-          <w:color w:val="434343"/>
-          <w:highlight w:val="white"/>
-          <w:rtl w:val="0"/>
-        </w:rPr>
-        <w:t xml:space="preserve">Have the ability to “fine tune” the recommendation engine by altering the weighting of the significance different components of the recommendation such as distance, price, reviews, etc.</w:t>
-      </w:r>
-    </w:p>
-    <w:p>
-      <w:pPr>
-        <w:contextualSpacing w:val="0"/>
-      </w:pPr>
-      <w:r>
-        <w:rPr>
-          <w:rtl w:val="0"/>
-        </w:rPr>
-      </w:r>
-    </w:p>
-    <w:p>
-      <w:pPr>
-        <w:contextualSpacing w:val="0"/>
-      </w:pPr>
-      <w:r>
-        <w:rPr>
-          <w:rtl w:val="0"/>
-        </w:rPr>
-      </w:r>
-    </w:p>
-    <w:p>
-      <w:pPr>
-        <w:contextualSpacing w:val="0"/>
-      </w:pPr>
-      <w:r>
-        <w:rPr>
-          <w:rtl w:val="0"/>
-        </w:rPr>
+          <w:rFonts w:ascii="Droid Sans" w:cs="Droid Sans" w:eastAsia="Droid Sans" w:hAnsi="Droid Sans"/>
+          <w:rtl w:val="0"/>
+        </w:rPr>
+        <w:t xml:space="preserve">Initial small subset of data (csv files) were provided via email from the customer. Measures were taken on their end to ensure all the data was anonymous and did not contain any public information. </w:t>
       </w:r>
     </w:p>
     <w:p>
@@ -413,9 +611,8 @@
         <w:rPr>
           <w:rFonts w:ascii="Droid Sans" w:cs="Droid Sans" w:eastAsia="Droid Sans" w:hAnsi="Droid Sans"/>
           <w:b w:val="1"/>
-          <w:i w:val="1"/>
-          <w:sz w:val="20"/>
-          <w:szCs w:val="20"/>
+          <w:sz w:val="24"/>
+          <w:szCs w:val="24"/>
           <w:rtl w:val="0"/>
         </w:rPr>
         <w:t xml:space="preserve">User Stories</w:t>
@@ -450,21 +647,21 @@
         <w:tblLook w:val="0600"/>
       </w:tblPr>
       <w:tblGrid>
-        <w:gridCol w:w="435"/>
-        <w:gridCol w:w="1005"/>
-        <w:gridCol w:w="1125"/>
-        <w:gridCol w:w="2040"/>
-        <w:gridCol w:w="2085"/>
-        <w:gridCol w:w="1305"/>
+        <w:gridCol w:w="525"/>
+        <w:gridCol w:w="780"/>
+        <w:gridCol w:w="1080"/>
+        <w:gridCol w:w="2220"/>
+        <w:gridCol w:w="2295"/>
+        <w:gridCol w:w="1095"/>
         <w:gridCol w:w="945"/>
         <w:tblGridChange w:id="0">
           <w:tblGrid>
-            <w:gridCol w:w="435"/>
-            <w:gridCol w:w="1005"/>
-            <w:gridCol w:w="1125"/>
-            <w:gridCol w:w="2040"/>
-            <w:gridCol w:w="2085"/>
-            <w:gridCol w:w="1305"/>
+            <w:gridCol w:w="525"/>
+            <w:gridCol w:w="780"/>
+            <w:gridCol w:w="1080"/>
+            <w:gridCol w:w="2220"/>
+            <w:gridCol w:w="2295"/>
+            <w:gridCol w:w="1095"/>
             <w:gridCol w:w="945"/>
           </w:tblGrid>
         </w:tblGridChange>
@@ -492,6 +689,7 @@
             </w:pPr>
             <w:r>
               <w:rPr>
+                <w:rFonts w:ascii="Droid Sans" w:cs="Droid Sans" w:eastAsia="Droid Sans" w:hAnsi="Droid Sans"/>
                 <w:color w:val="666666"/>
                 <w:sz w:val="21"/>
                 <w:szCs w:val="21"/>
@@ -523,6 +721,7 @@
             </w:pPr>
             <w:r>
               <w:rPr>
+                <w:rFonts w:ascii="Droid Sans" w:cs="Droid Sans" w:eastAsia="Droid Sans" w:hAnsi="Droid Sans"/>
                 <w:color w:val="666666"/>
                 <w:sz w:val="21"/>
                 <w:szCs w:val="21"/>
@@ -554,6 +753,7 @@
             </w:pPr>
             <w:r>
               <w:rPr>
+                <w:rFonts w:ascii="Droid Sans" w:cs="Droid Sans" w:eastAsia="Droid Sans" w:hAnsi="Droid Sans"/>
                 <w:color w:val="666666"/>
                 <w:sz w:val="21"/>
                 <w:szCs w:val="21"/>
@@ -585,6 +785,7 @@
             </w:pPr>
             <w:r>
               <w:rPr>
+                <w:rFonts w:ascii="Droid Sans" w:cs="Droid Sans" w:eastAsia="Droid Sans" w:hAnsi="Droid Sans"/>
                 <w:color w:val="666666"/>
                 <w:sz w:val="21"/>
                 <w:szCs w:val="21"/>
@@ -616,6 +817,7 @@
             </w:pPr>
             <w:r>
               <w:rPr>
+                <w:rFonts w:ascii="Droid Sans" w:cs="Droid Sans" w:eastAsia="Droid Sans" w:hAnsi="Droid Sans"/>
                 <w:color w:val="666666"/>
                 <w:sz w:val="21"/>
                 <w:szCs w:val="21"/>
@@ -647,6 +849,7 @@
             </w:pPr>
             <w:r>
               <w:rPr>
+                <w:rFonts w:ascii="Droid Sans" w:cs="Droid Sans" w:eastAsia="Droid Sans" w:hAnsi="Droid Sans"/>
                 <w:color w:val="666666"/>
                 <w:sz w:val="21"/>
                 <w:szCs w:val="21"/>
@@ -678,6 +881,7 @@
             </w:pPr>
             <w:r>
               <w:rPr>
+                <w:rFonts w:ascii="Droid Sans" w:cs="Droid Sans" w:eastAsia="Droid Sans" w:hAnsi="Droid Sans"/>
                 <w:color w:val="666666"/>
                 <w:sz w:val="21"/>
                 <w:szCs w:val="21"/>
@@ -710,6 +914,7 @@
             </w:pPr>
             <w:r>
               <w:rPr>
+                <w:rFonts w:ascii="Droid Sans" w:cs="Droid Sans" w:eastAsia="Droid Sans" w:hAnsi="Droid Sans"/>
                 <w:color w:val="666666"/>
                 <w:sz w:val="21"/>
                 <w:szCs w:val="21"/>
@@ -739,6 +944,7 @@
             </w:pPr>
             <w:r>
               <w:rPr>
+                <w:rFonts w:ascii="Droid Sans" w:cs="Droid Sans" w:eastAsia="Droid Sans" w:hAnsi="Droid Sans"/>
                 <w:color w:val="666666"/>
                 <w:sz w:val="21"/>
                 <w:szCs w:val="21"/>
@@ -768,6 +974,7 @@
             </w:pPr>
             <w:r>
               <w:rPr>
+                <w:rFonts w:ascii="Droid Sans" w:cs="Droid Sans" w:eastAsia="Droid Sans" w:hAnsi="Droid Sans"/>
                 <w:color w:val="666666"/>
                 <w:sz w:val="21"/>
                 <w:szCs w:val="21"/>
@@ -797,42 +1004,44 @@
             </w:pPr>
             <w:r>
               <w:rPr>
+                <w:rFonts w:ascii="Droid Sans" w:cs="Droid Sans" w:eastAsia="Droid Sans" w:hAnsi="Droid Sans"/>
                 <w:color w:val="666666"/>
                 <w:sz w:val="21"/>
                 <w:szCs w:val="21"/>
                 <w:highlight w:val="white"/>
                 <w:rtl w:val="0"/>
               </w:rPr>
-              <w:t xml:space="preserve">Be recommended new restaurants</w:t>
-            </w:r>
-          </w:p>
-        </w:tc>
-        <w:tc>
-          <w:tcPr>
-            <w:tcBorders>
-              <w:bottom w:color="000000" w:space="0" w:sz="8" w:val="single"/>
-              <w:right w:color="000000" w:space="0" w:sz="8" w:val="single"/>
-            </w:tcBorders>
-            <w:tcMar>
-              <w:top w:w="100.0" w:type="dxa"/>
-              <w:left w:w="100.0" w:type="dxa"/>
-              <w:bottom w:w="100.0" w:type="dxa"/>
-              <w:right w:w="100.0" w:type="dxa"/>
-            </w:tcMar>
-          </w:tcPr>
-          <w:p>
-            <w:pPr>
-              <w:contextualSpacing w:val="0"/>
-            </w:pPr>
-            <w:r>
-              <w:rPr>
+              <w:t xml:space="preserve">Have recommendations based off my similarity to other users</w:t>
+            </w:r>
+          </w:p>
+        </w:tc>
+        <w:tc>
+          <w:tcPr>
+            <w:tcBorders>
+              <w:bottom w:color="000000" w:space="0" w:sz="8" w:val="single"/>
+              <w:right w:color="000000" w:space="0" w:sz="8" w:val="single"/>
+            </w:tcBorders>
+            <w:tcMar>
+              <w:top w:w="100.0" w:type="dxa"/>
+              <w:left w:w="100.0" w:type="dxa"/>
+              <w:bottom w:w="100.0" w:type="dxa"/>
+              <w:right w:w="100.0" w:type="dxa"/>
+            </w:tcMar>
+          </w:tcPr>
+          <w:p>
+            <w:pPr>
+              <w:contextualSpacing w:val="0"/>
+            </w:pPr>
+            <w:r>
+              <w:rPr>
+                <w:rFonts w:ascii="Droid Sans" w:cs="Droid Sans" w:eastAsia="Droid Sans" w:hAnsi="Droid Sans"/>
                 <w:color w:val="666666"/>
                 <w:sz w:val="21"/>
                 <w:szCs w:val="21"/>
                 <w:highlight w:val="white"/>
                 <w:rtl w:val="0"/>
               </w:rPr>
-              <w:t xml:space="preserve">Enjoy a new dining experience</w:t>
+              <w:t xml:space="preserve">Be recommended restaurants from users with similar tastes to my own</w:t>
             </w:r>
           </w:p>
         </w:tc>
@@ -880,6 +1089,7 @@
             </w:pPr>
             <w:r>
               <w:rPr>
+                <w:rFonts w:ascii="Droid Sans" w:cs="Droid Sans" w:eastAsia="Droid Sans" w:hAnsi="Droid Sans"/>
                 <w:color w:val="666666"/>
                 <w:sz w:val="21"/>
                 <w:szCs w:val="21"/>
@@ -912,6 +1122,7 @@
             </w:pPr>
             <w:r>
               <w:rPr>
+                <w:rFonts w:ascii="Droid Sans" w:cs="Droid Sans" w:eastAsia="Droid Sans" w:hAnsi="Droid Sans"/>
                 <w:color w:val="666666"/>
                 <w:sz w:val="21"/>
                 <w:szCs w:val="21"/>
@@ -941,6 +1152,7 @@
             </w:pPr>
             <w:r>
               <w:rPr>
+                <w:rFonts w:ascii="Droid Sans" w:cs="Droid Sans" w:eastAsia="Droid Sans" w:hAnsi="Droid Sans"/>
                 <w:color w:val="666666"/>
                 <w:sz w:val="21"/>
                 <w:szCs w:val="21"/>
@@ -970,6 +1182,7 @@
             </w:pPr>
             <w:r>
               <w:rPr>
+                <w:rFonts w:ascii="Droid Sans" w:cs="Droid Sans" w:eastAsia="Droid Sans" w:hAnsi="Droid Sans"/>
                 <w:color w:val="666666"/>
                 <w:sz w:val="21"/>
                 <w:szCs w:val="21"/>
@@ -999,42 +1212,44 @@
             </w:pPr>
             <w:r>
               <w:rPr>
+                <w:rFonts w:ascii="Droid Sans" w:cs="Droid Sans" w:eastAsia="Droid Sans" w:hAnsi="Droid Sans"/>
                 <w:color w:val="666666"/>
                 <w:sz w:val="21"/>
                 <w:szCs w:val="21"/>
                 <w:highlight w:val="white"/>
                 <w:rtl w:val="0"/>
               </w:rPr>
-              <w:t xml:space="preserve">Be able to take a quiz</w:t>
-            </w:r>
-          </w:p>
-        </w:tc>
-        <w:tc>
-          <w:tcPr>
-            <w:tcBorders>
-              <w:bottom w:color="000000" w:space="0" w:sz="8" w:val="single"/>
-              <w:right w:color="000000" w:space="0" w:sz="8" w:val="single"/>
-            </w:tcBorders>
-            <w:tcMar>
-              <w:top w:w="100.0" w:type="dxa"/>
-              <w:left w:w="100.0" w:type="dxa"/>
-              <w:bottom w:w="100.0" w:type="dxa"/>
-              <w:right w:w="100.0" w:type="dxa"/>
-            </w:tcMar>
-          </w:tcPr>
-          <w:p>
-            <w:pPr>
-              <w:contextualSpacing w:val="0"/>
-            </w:pPr>
-            <w:r>
-              <w:rPr>
+              <w:t xml:space="preserve">Be able to take a questionnaire</w:t>
+            </w:r>
+          </w:p>
+        </w:tc>
+        <w:tc>
+          <w:tcPr>
+            <w:tcBorders>
+              <w:bottom w:color="000000" w:space="0" w:sz="8" w:val="single"/>
+              <w:right w:color="000000" w:space="0" w:sz="8" w:val="single"/>
+            </w:tcBorders>
+            <w:tcMar>
+              <w:top w:w="100.0" w:type="dxa"/>
+              <w:left w:w="100.0" w:type="dxa"/>
+              <w:bottom w:w="100.0" w:type="dxa"/>
+              <w:right w:w="100.0" w:type="dxa"/>
+            </w:tcMar>
+          </w:tcPr>
+          <w:p>
+            <w:pPr>
+              <w:contextualSpacing w:val="0"/>
+            </w:pPr>
+            <w:r>
+              <w:rPr>
+                <w:rFonts w:ascii="Droid Sans" w:cs="Droid Sans" w:eastAsia="Droid Sans" w:hAnsi="Droid Sans"/>
                 <w:color w:val="666666"/>
                 <w:sz w:val="21"/>
                 <w:szCs w:val="21"/>
                 <w:highlight w:val="white"/>
                 <w:rtl w:val="0"/>
               </w:rPr>
-              <w:t xml:space="preserve">Get good initial recommendations</w:t>
+              <w:t xml:space="preserve">Get an initial recommendation as a new user</w:t>
             </w:r>
           </w:p>
         </w:tc>
@@ -1082,6 +1297,7 @@
             </w:pPr>
             <w:r>
               <w:rPr>
+                <w:rFonts w:ascii="Droid Sans" w:cs="Droid Sans" w:eastAsia="Droid Sans" w:hAnsi="Droid Sans"/>
                 <w:color w:val="666666"/>
                 <w:sz w:val="21"/>
                 <w:szCs w:val="21"/>
@@ -1114,6 +1330,7 @@
             </w:pPr>
             <w:r>
               <w:rPr>
+                <w:rFonts w:ascii="Droid Sans" w:cs="Droid Sans" w:eastAsia="Droid Sans" w:hAnsi="Droid Sans"/>
                 <w:color w:val="666666"/>
                 <w:sz w:val="21"/>
                 <w:szCs w:val="21"/>
@@ -1143,6 +1360,7 @@
             </w:pPr>
             <w:r>
               <w:rPr>
+                <w:rFonts w:ascii="Droid Sans" w:cs="Droid Sans" w:eastAsia="Droid Sans" w:hAnsi="Droid Sans"/>
                 <w:color w:val="666666"/>
                 <w:sz w:val="21"/>
                 <w:szCs w:val="21"/>
@@ -1172,100 +1390,98 @@
             </w:pPr>
             <w:r>
               <w:rPr>
+                <w:rFonts w:ascii="Droid Sans" w:cs="Droid Sans" w:eastAsia="Droid Sans" w:hAnsi="Droid Sans"/>
                 <w:color w:val="666666"/>
                 <w:sz w:val="21"/>
                 <w:szCs w:val="21"/>
                 <w:highlight w:val="white"/>
                 <w:rtl w:val="0"/>
               </w:rPr>
-              <w:t xml:space="preserve">Existing user</w:t>
-            </w:r>
-          </w:p>
-        </w:tc>
-        <w:tc>
-          <w:tcPr>
-            <w:tcBorders>
-              <w:bottom w:color="000000" w:space="0" w:sz="8" w:val="single"/>
-              <w:right w:color="000000" w:space="0" w:sz="8" w:val="single"/>
-            </w:tcBorders>
-            <w:tcMar>
-              <w:top w:w="100.0" w:type="dxa"/>
-              <w:left w:w="100.0" w:type="dxa"/>
-              <w:bottom w:w="100.0" w:type="dxa"/>
-              <w:right w:w="100.0" w:type="dxa"/>
-            </w:tcMar>
-          </w:tcPr>
-          <w:p>
-            <w:pPr>
-              <w:contextualSpacing w:val="0"/>
-            </w:pPr>
-            <w:r>
-              <w:rPr>
+              <w:t xml:space="preserve">User</w:t>
+            </w:r>
+          </w:p>
+        </w:tc>
+        <w:tc>
+          <w:tcPr>
+            <w:tcBorders>
+              <w:bottom w:color="000000" w:space="0" w:sz="8" w:val="single"/>
+              <w:right w:color="000000" w:space="0" w:sz="8" w:val="single"/>
+            </w:tcBorders>
+            <w:tcMar>
+              <w:top w:w="100.0" w:type="dxa"/>
+              <w:left w:w="100.0" w:type="dxa"/>
+              <w:bottom w:w="100.0" w:type="dxa"/>
+              <w:right w:w="100.0" w:type="dxa"/>
+            </w:tcMar>
+          </w:tcPr>
+          <w:p>
+            <w:pPr>
+              <w:contextualSpacing w:val="0"/>
+            </w:pPr>
+            <w:r>
+              <w:rPr>
+                <w:rFonts w:ascii="Droid Sans" w:cs="Droid Sans" w:eastAsia="Droid Sans" w:hAnsi="Droid Sans"/>
                 <w:color w:val="666666"/>
                 <w:sz w:val="21"/>
                 <w:szCs w:val="21"/>
                 <w:highlight w:val="white"/>
                 <w:rtl w:val="0"/>
               </w:rPr>
-              <w:t xml:space="preserve">Have recommendations based off my similarity to other users</w:t>
-            </w:r>
-          </w:p>
-        </w:tc>
-        <w:tc>
-          <w:tcPr>
-            <w:tcBorders>
-              <w:bottom w:color="000000" w:space="0" w:sz="8" w:val="single"/>
-              <w:right w:color="000000" w:space="0" w:sz="8" w:val="single"/>
-            </w:tcBorders>
-            <w:tcMar>
-              <w:top w:w="100.0" w:type="dxa"/>
-              <w:left w:w="100.0" w:type="dxa"/>
-              <w:bottom w:w="100.0" w:type="dxa"/>
-              <w:right w:w="100.0" w:type="dxa"/>
-            </w:tcMar>
-          </w:tcPr>
-          <w:p>
-            <w:pPr>
-              <w:contextualSpacing w:val="0"/>
-            </w:pPr>
-            <w:r>
-              <w:rPr>
+              <w:t xml:space="preserve">Be able to disable re-recommendations</w:t>
+            </w:r>
+          </w:p>
+        </w:tc>
+        <w:tc>
+          <w:tcPr>
+            <w:tcBorders>
+              <w:bottom w:color="000000" w:space="0" w:sz="8" w:val="single"/>
+              <w:right w:color="000000" w:space="0" w:sz="8" w:val="single"/>
+            </w:tcBorders>
+            <w:tcMar>
+              <w:top w:w="100.0" w:type="dxa"/>
+              <w:left w:w="100.0" w:type="dxa"/>
+              <w:bottom w:w="100.0" w:type="dxa"/>
+              <w:right w:w="100.0" w:type="dxa"/>
+            </w:tcMar>
+          </w:tcPr>
+          <w:p>
+            <w:pPr>
+              <w:contextualSpacing w:val="0"/>
+            </w:pPr>
+            <w:r>
+              <w:rPr>
+                <w:rFonts w:ascii="Droid Sans" w:cs="Droid Sans" w:eastAsia="Droid Sans" w:hAnsi="Droid Sans"/>
                 <w:color w:val="666666"/>
                 <w:sz w:val="21"/>
                 <w:szCs w:val="21"/>
                 <w:highlight w:val="white"/>
                 <w:rtl w:val="0"/>
               </w:rPr>
-              <w:t xml:space="preserve">Be recommended restaurants with similar tastes to my own</w:t>
-            </w:r>
-          </w:p>
-        </w:tc>
-        <w:tc>
-          <w:tcPr>
-            <w:tcBorders>
-              <w:bottom w:color="000000" w:space="0" w:sz="8" w:val="single"/>
-              <w:right w:color="000000" w:space="0" w:sz="8" w:val="single"/>
-            </w:tcBorders>
-            <w:tcMar>
-              <w:top w:w="100.0" w:type="dxa"/>
-              <w:left w:w="100.0" w:type="dxa"/>
-              <w:bottom w:w="100.0" w:type="dxa"/>
-              <w:right w:w="100.0" w:type="dxa"/>
-            </w:tcMar>
-          </w:tcPr>
-          <w:p>
-            <w:pPr>
-              <w:contextualSpacing w:val="0"/>
-            </w:pPr>
-            <w:r>
-              <w:rPr>
-                <w:color w:val="666666"/>
-                <w:sz w:val="21"/>
-                <w:szCs w:val="21"/>
-                <w:highlight w:val="white"/>
-                <w:rtl w:val="0"/>
-              </w:rPr>
-              <w:t xml:space="preserve">Client stated this should be key part of the engine.</w:t>
+              <w:t xml:space="preserve">Always be provided with unvisited restaurants</w:t>
+            </w:r>
+          </w:p>
+        </w:tc>
+        <w:tc>
+          <w:tcPr>
+            <w:tcBorders>
+              <w:bottom w:color="000000" w:space="0" w:sz="8" w:val="single"/>
+              <w:right w:color="000000" w:space="0" w:sz="8" w:val="single"/>
+            </w:tcBorders>
+            <w:tcMar>
+              <w:top w:w="100.0" w:type="dxa"/>
+              <w:left w:w="100.0" w:type="dxa"/>
+              <w:bottom w:w="100.0" w:type="dxa"/>
+              <w:right w:w="100.0" w:type="dxa"/>
+            </w:tcMar>
+          </w:tcPr>
+          <w:p>
+            <w:pPr>
+              <w:contextualSpacing w:val="0"/>
+            </w:pPr>
+            <w:r>
+              <w:rPr>
+                <w:rtl w:val="0"/>
+              </w:rPr>
             </w:r>
           </w:p>
         </w:tc>
@@ -1289,6 +1505,7 @@
             </w:pPr>
             <w:r>
               <w:rPr>
+                <w:rFonts w:ascii="Droid Sans" w:cs="Droid Sans" w:eastAsia="Droid Sans" w:hAnsi="Droid Sans"/>
                 <w:color w:val="666666"/>
                 <w:sz w:val="21"/>
                 <w:szCs w:val="21"/>
@@ -1321,6 +1538,7 @@
             </w:pPr>
             <w:r>
               <w:rPr>
+                <w:rFonts w:ascii="Droid Sans" w:cs="Droid Sans" w:eastAsia="Droid Sans" w:hAnsi="Droid Sans"/>
                 <w:color w:val="666666"/>
                 <w:sz w:val="21"/>
                 <w:szCs w:val="21"/>
@@ -1350,6 +1568,7 @@
             </w:pPr>
             <w:r>
               <w:rPr>
+                <w:rFonts w:ascii="Droid Sans" w:cs="Droid Sans" w:eastAsia="Droid Sans" w:hAnsi="Droid Sans"/>
                 <w:color w:val="666666"/>
                 <w:sz w:val="21"/>
                 <w:szCs w:val="21"/>
@@ -1379,6 +1598,7 @@
             </w:pPr>
             <w:r>
               <w:rPr>
+                <w:rFonts w:ascii="Droid Sans" w:cs="Droid Sans" w:eastAsia="Droid Sans" w:hAnsi="Droid Sans"/>
                 <w:color w:val="666666"/>
                 <w:sz w:val="21"/>
                 <w:szCs w:val="21"/>
@@ -1408,66 +1628,74 @@
             </w:pPr>
             <w:r>
               <w:rPr>
+                <w:rFonts w:ascii="Droid Sans" w:cs="Droid Sans" w:eastAsia="Droid Sans" w:hAnsi="Droid Sans"/>
                 <w:color w:val="666666"/>
                 <w:sz w:val="21"/>
                 <w:szCs w:val="21"/>
                 <w:highlight w:val="white"/>
                 <w:rtl w:val="0"/>
               </w:rPr>
-              <w:t xml:space="preserve">Be able to take a quiz</w:t>
-            </w:r>
-          </w:p>
-        </w:tc>
-        <w:tc>
-          <w:tcPr>
-            <w:tcBorders>
-              <w:bottom w:color="000000" w:space="0" w:sz="8" w:val="single"/>
-              <w:right w:color="000000" w:space="0" w:sz="8" w:val="single"/>
-            </w:tcBorders>
-            <w:tcMar>
-              <w:top w:w="100.0" w:type="dxa"/>
-              <w:left w:w="100.0" w:type="dxa"/>
-              <w:bottom w:w="100.0" w:type="dxa"/>
-              <w:right w:w="100.0" w:type="dxa"/>
-            </w:tcMar>
-          </w:tcPr>
-          <w:p>
-            <w:pPr>
-              <w:contextualSpacing w:val="0"/>
-            </w:pPr>
-            <w:r>
-              <w:rPr>
+              <w:t xml:space="preserve">Be able to refine my recommendations settings</w:t>
+            </w:r>
+          </w:p>
+        </w:tc>
+        <w:tc>
+          <w:tcPr>
+            <w:tcBorders>
+              <w:bottom w:color="000000" w:space="0" w:sz="8" w:val="single"/>
+              <w:right w:color="000000" w:space="0" w:sz="8" w:val="single"/>
+            </w:tcBorders>
+            <w:tcMar>
+              <w:top w:w="100.0" w:type="dxa"/>
+              <w:left w:w="100.0" w:type="dxa"/>
+              <w:bottom w:w="100.0" w:type="dxa"/>
+              <w:right w:w="100.0" w:type="dxa"/>
+            </w:tcMar>
+          </w:tcPr>
+          <w:p>
+            <w:pPr>
+              <w:contextualSpacing w:val="0"/>
+            </w:pPr>
+            <w:r>
+              <w:rPr>
+                <w:rFonts w:ascii="Droid Sans" w:cs="Droid Sans" w:eastAsia="Droid Sans" w:hAnsi="Droid Sans"/>
                 <w:color w:val="666666"/>
                 <w:sz w:val="21"/>
                 <w:szCs w:val="21"/>
                 <w:highlight w:val="white"/>
                 <w:rtl w:val="0"/>
               </w:rPr>
-              <w:t xml:space="preserve">Refine recommendations to get more accurate ones</w:t>
-            </w:r>
-          </w:p>
-        </w:tc>
-        <w:tc>
-          <w:tcPr>
-            <w:tcBorders>
-              <w:bottom w:color="000000" w:space="0" w:sz="8" w:val="single"/>
-              <w:right w:color="000000" w:space="0" w:sz="8" w:val="single"/>
-            </w:tcBorders>
-            <w:tcMar>
-              <w:top w:w="100.0" w:type="dxa"/>
-              <w:left w:w="100.0" w:type="dxa"/>
-              <w:bottom w:w="100.0" w:type="dxa"/>
-              <w:right w:w="100.0" w:type="dxa"/>
-            </w:tcMar>
-          </w:tcPr>
-          <w:p>
-            <w:pPr>
-              <w:contextualSpacing w:val="0"/>
-            </w:pPr>
-            <w:r>
-              <w:rPr>
-                <w:rtl w:val="0"/>
-              </w:rPr>
+              <w:t xml:space="preserve">Restrict the types of recommendations made to me</w:t>
+            </w:r>
+          </w:p>
+        </w:tc>
+        <w:tc>
+          <w:tcPr>
+            <w:tcBorders>
+              <w:bottom w:color="000000" w:space="0" w:sz="8" w:val="single"/>
+              <w:right w:color="000000" w:space="0" w:sz="8" w:val="single"/>
+            </w:tcBorders>
+            <w:tcMar>
+              <w:top w:w="100.0" w:type="dxa"/>
+              <w:left w:w="100.0" w:type="dxa"/>
+              <w:bottom w:w="100.0" w:type="dxa"/>
+              <w:right w:w="100.0" w:type="dxa"/>
+            </w:tcMar>
+          </w:tcPr>
+          <w:p>
+            <w:pPr>
+              <w:contextualSpacing w:val="0"/>
+            </w:pPr>
+            <w:r>
+              <w:rPr>
+                <w:rFonts w:ascii="Droid Sans" w:cs="Droid Sans" w:eastAsia="Droid Sans" w:hAnsi="Droid Sans"/>
+                <w:color w:val="666666"/>
+                <w:sz w:val="21"/>
+                <w:szCs w:val="21"/>
+                <w:highlight w:val="white"/>
+                <w:rtl w:val="0"/>
+              </w:rPr>
+              <w:t xml:space="preserve">(See example below)</w:t>
             </w:r>
           </w:p>
         </w:tc>
@@ -1491,6 +1719,7 @@
             </w:pPr>
             <w:r>
               <w:rPr>
+                <w:rFonts w:ascii="Droid Sans" w:cs="Droid Sans" w:eastAsia="Droid Sans" w:hAnsi="Droid Sans"/>
                 <w:color w:val="666666"/>
                 <w:sz w:val="21"/>
                 <w:szCs w:val="21"/>
@@ -1523,6 +1752,7 @@
             </w:pPr>
             <w:r>
               <w:rPr>
+                <w:rFonts w:ascii="Droid Sans" w:cs="Droid Sans" w:eastAsia="Droid Sans" w:hAnsi="Droid Sans"/>
                 <w:color w:val="666666"/>
                 <w:sz w:val="21"/>
                 <w:szCs w:val="21"/>
@@ -1552,6 +1782,7 @@
             </w:pPr>
             <w:r>
               <w:rPr>
+                <w:rFonts w:ascii="Droid Sans" w:cs="Droid Sans" w:eastAsia="Droid Sans" w:hAnsi="Droid Sans"/>
                 <w:color w:val="666666"/>
                 <w:sz w:val="21"/>
                 <w:szCs w:val="21"/>
@@ -1581,6 +1812,7 @@
             </w:pPr>
             <w:r>
               <w:rPr>
+                <w:rFonts w:ascii="Droid Sans" w:cs="Droid Sans" w:eastAsia="Droid Sans" w:hAnsi="Droid Sans"/>
                 <w:color w:val="666666"/>
                 <w:sz w:val="21"/>
                 <w:szCs w:val="21"/>
@@ -1610,6 +1842,7 @@
             </w:pPr>
             <w:r>
               <w:rPr>
+                <w:rFonts w:ascii="Droid Sans" w:cs="Droid Sans" w:eastAsia="Droid Sans" w:hAnsi="Droid Sans"/>
                 <w:color w:val="666666"/>
                 <w:sz w:val="21"/>
                 <w:szCs w:val="21"/>
@@ -1639,13 +1872,30 @@
             </w:pPr>
             <w:r>
               <w:rPr>
+                <w:rFonts w:ascii="Droid Sans" w:cs="Droid Sans" w:eastAsia="Droid Sans" w:hAnsi="Droid Sans"/>
                 <w:color w:val="666666"/>
                 <w:sz w:val="21"/>
                 <w:szCs w:val="21"/>
                 <w:highlight w:val="white"/>
                 <w:rtl w:val="0"/>
               </w:rPr>
-              <w:t xml:space="preserve">I’m recommended restaurants within my price range.</w:t>
+              <w:t xml:space="preserve">Restaurants are </w:t>
+            </w:r>
+          </w:p>
+          <w:p>
+            <w:pPr>
+              <w:contextualSpacing w:val="0"/>
+            </w:pPr>
+            <w:r>
+              <w:rPr>
+                <w:rFonts w:ascii="Droid Sans" w:cs="Droid Sans" w:eastAsia="Droid Sans" w:hAnsi="Droid Sans"/>
+                <w:color w:val="666666"/>
+                <w:sz w:val="21"/>
+                <w:szCs w:val="21"/>
+                <w:highlight w:val="white"/>
+                <w:rtl w:val="0"/>
+              </w:rPr>
+              <w:t xml:space="preserve">recommended within my price range</w:t>
             </w:r>
           </w:p>
         </w:tc>
@@ -1693,208 +1943,7 @@
             </w:pPr>
             <w:r>
               <w:rPr>
-                <w:color w:val="666666"/>
-                <w:sz w:val="21"/>
-                <w:szCs w:val="21"/>
-                <w:shd w:fill="92d050" w:val="clear"/>
-                <w:rtl w:val="0"/>
-              </w:rPr>
-              <w:t xml:space="preserve">Low</w:t>
-            </w:r>
-          </w:p>
-        </w:tc>
-      </w:tr>
-      <w:tr>
-        <w:tc>
-          <w:tcPr>
-            <w:tcBorders>
-              <w:left w:color="000000" w:space="0" w:sz="8" w:val="single"/>
-              <w:bottom w:color="000000" w:space="0" w:sz="8" w:val="single"/>
-              <w:right w:color="000000" w:space="0" w:sz="8" w:val="single"/>
-            </w:tcBorders>
-            <w:tcMar>
-              <w:top w:w="100.0" w:type="dxa"/>
-              <w:left w:w="100.0" w:type="dxa"/>
-              <w:bottom w:w="100.0" w:type="dxa"/>
-              <w:right w:w="100.0" w:type="dxa"/>
-            </w:tcMar>
-          </w:tcPr>
-          <w:p>
-            <w:pPr>
-              <w:contextualSpacing w:val="0"/>
-            </w:pPr>
-            <w:r>
-              <w:rPr>
-                <w:color w:val="666666"/>
-                <w:sz w:val="21"/>
-                <w:szCs w:val="21"/>
-                <w:highlight w:val="white"/>
-                <w:rtl w:val="0"/>
-              </w:rPr>
-              <w:t xml:space="preserve">6</w:t>
-            </w:r>
-          </w:p>
-        </w:tc>
-        <w:tc>
-          <w:tcPr>
-            <w:tcBorders>
-              <w:bottom w:color="000000" w:space="0" w:sz="8" w:val="single"/>
-              <w:right w:color="000000" w:space="0" w:sz="8" w:val="single"/>
-            </w:tcBorders>
-            <w:tcMar>
-              <w:top w:w="100.0" w:type="dxa"/>
-              <w:left w:w="100.0" w:type="dxa"/>
-              <w:bottom w:w="100.0" w:type="dxa"/>
-              <w:right w:w="100.0" w:type="dxa"/>
-            </w:tcMar>
-          </w:tcPr>
-          <w:p>
-            <w:pPr>
-              <w:contextualSpacing w:val="0"/>
-            </w:pPr>
-            <w:r>
-              <w:rPr>
-                <w:color w:val="666666"/>
-                <w:sz w:val="21"/>
-                <w:szCs w:val="21"/>
-                <w:highlight w:val="white"/>
-                <w:rtl w:val="0"/>
-              </w:rPr>
-              <w:t xml:space="preserve">Func.</w:t>
-            </w:r>
-          </w:p>
-        </w:tc>
-        <w:tc>
-          <w:tcPr>
-            <w:tcBorders>
-              <w:bottom w:color="000000" w:space="0" w:sz="8" w:val="single"/>
-              <w:right w:color="000000" w:space="0" w:sz="8" w:val="single"/>
-            </w:tcBorders>
-            <w:tcMar>
-              <w:top w:w="100.0" w:type="dxa"/>
-              <w:left w:w="100.0" w:type="dxa"/>
-              <w:bottom w:w="100.0" w:type="dxa"/>
-              <w:right w:w="100.0" w:type="dxa"/>
-            </w:tcMar>
-          </w:tcPr>
-          <w:p>
-            <w:pPr>
-              <w:contextualSpacing w:val="0"/>
-            </w:pPr>
-            <w:r>
-              <w:rPr>
-                <w:color w:val="666666"/>
-                <w:sz w:val="21"/>
-                <w:szCs w:val="21"/>
-                <w:highlight w:val="white"/>
-                <w:rtl w:val="0"/>
-              </w:rPr>
-              <w:t xml:space="preserve">User</w:t>
-            </w:r>
-          </w:p>
-        </w:tc>
-        <w:tc>
-          <w:tcPr>
-            <w:tcBorders>
-              <w:bottom w:color="000000" w:space="0" w:sz="8" w:val="single"/>
-              <w:right w:color="000000" w:space="0" w:sz="8" w:val="single"/>
-            </w:tcBorders>
-            <w:tcMar>
-              <w:top w:w="100.0" w:type="dxa"/>
-              <w:left w:w="100.0" w:type="dxa"/>
-              <w:bottom w:w="100.0" w:type="dxa"/>
-              <w:right w:w="100.0" w:type="dxa"/>
-            </w:tcMar>
-          </w:tcPr>
-          <w:p>
-            <w:pPr>
-              <w:contextualSpacing w:val="0"/>
-            </w:pPr>
-            <w:r>
-              <w:rPr>
-                <w:color w:val="666666"/>
-                <w:sz w:val="21"/>
-                <w:szCs w:val="21"/>
-                <w:highlight w:val="white"/>
-                <w:rtl w:val="0"/>
-              </w:rPr>
-              <w:t xml:space="preserve">Be able to disable re-recommendations</w:t>
-            </w:r>
-          </w:p>
-        </w:tc>
-        <w:tc>
-          <w:tcPr>
-            <w:tcBorders>
-              <w:bottom w:color="000000" w:space="0" w:sz="8" w:val="single"/>
-              <w:right w:color="000000" w:space="0" w:sz="8" w:val="single"/>
-            </w:tcBorders>
-            <w:tcMar>
-              <w:top w:w="100.0" w:type="dxa"/>
-              <w:left w:w="100.0" w:type="dxa"/>
-              <w:bottom w:w="100.0" w:type="dxa"/>
-              <w:right w:w="100.0" w:type="dxa"/>
-            </w:tcMar>
-          </w:tcPr>
-          <w:p>
-            <w:pPr>
-              <w:contextualSpacing w:val="0"/>
-            </w:pPr>
-            <w:r>
-              <w:rPr>
-                <w:color w:val="666666"/>
-                <w:sz w:val="21"/>
-                <w:szCs w:val="21"/>
-                <w:highlight w:val="white"/>
-                <w:rtl w:val="0"/>
-              </w:rPr>
-              <w:t xml:space="preserve">Always be provided with a new experience.</w:t>
-            </w:r>
-          </w:p>
-        </w:tc>
-        <w:tc>
-          <w:tcPr>
-            <w:tcBorders>
-              <w:bottom w:color="000000" w:space="0" w:sz="8" w:val="single"/>
-              <w:right w:color="000000" w:space="0" w:sz="8" w:val="single"/>
-            </w:tcBorders>
-            <w:tcMar>
-              <w:top w:w="100.0" w:type="dxa"/>
-              <w:left w:w="100.0" w:type="dxa"/>
-              <w:bottom w:w="100.0" w:type="dxa"/>
-              <w:right w:w="100.0" w:type="dxa"/>
-            </w:tcMar>
-          </w:tcPr>
-          <w:p>
-            <w:pPr>
-              <w:contextualSpacing w:val="0"/>
-            </w:pPr>
-            <w:r>
-              <w:rPr>
-                <w:rtl w:val="0"/>
-              </w:rPr>
-            </w:r>
-          </w:p>
-        </w:tc>
-        <w:tc>
-          <w:tcPr>
-            <w:tcBorders>
-              <w:bottom w:color="000000" w:space="0" w:sz="8" w:val="single"/>
-              <w:right w:color="000000" w:space="0" w:sz="8" w:val="single"/>
-            </w:tcBorders>
-            <w:shd w:fill="92d050"/>
-            <w:tcMar>
-              <w:top w:w="100.0" w:type="dxa"/>
-              <w:left w:w="100.0" w:type="dxa"/>
-              <w:bottom w:w="100.0" w:type="dxa"/>
-              <w:right w:w="100.0" w:type="dxa"/>
-            </w:tcMar>
-          </w:tcPr>
-          <w:p>
-            <w:pPr>
-              <w:contextualSpacing w:val="0"/>
-            </w:pPr>
-            <w:r>
-              <w:rPr>
+                <w:rFonts w:ascii="Droid Sans" w:cs="Droid Sans" w:eastAsia="Droid Sans" w:hAnsi="Droid Sans"/>
                 <w:color w:val="666666"/>
                 <w:sz w:val="21"/>
                 <w:szCs w:val="21"/>
@@ -1923,19 +1972,57 @@
       </w:pPr>
       <w:r>
         <w:rPr>
-          <w:rtl w:val="0"/>
-        </w:rPr>
-      </w:r>
-    </w:p>
-    <w:p>
-      <w:pPr>
-        <w:contextualSpacing w:val="0"/>
-      </w:pPr>
-      <w:r>
-        <w:rPr>
-          <w:rFonts w:ascii="Calibri" w:cs="Calibri" w:eastAsia="Calibri" w:hAnsi="Calibri"/>
+          <w:rFonts w:ascii="Droid Sans" w:cs="Droid Sans" w:eastAsia="Droid Sans" w:hAnsi="Droid Sans"/>
+          <w:color w:val="434343"/>
+          <w:highlight w:val="white"/>
+          <w:rtl w:val="0"/>
+        </w:rPr>
+        <w:t xml:space="preserve">NOTE: Regarding ID 4, an example of this implementation might be to allow users to turn on dietary restrictions such as only recommend me vegetarian or vegan restaurants as this might be an issue for some users. </w:t>
+      </w:r>
+    </w:p>
+    <w:p>
+      <w:pPr>
+        <w:contextualSpacing w:val="0"/>
+      </w:pPr>
+      <w:r>
+        <w:rPr>
+          <w:rtl w:val="0"/>
+        </w:rPr>
+      </w:r>
+    </w:p>
+    <w:p>
+      <w:pPr>
+        <w:contextualSpacing w:val="0"/>
+      </w:pPr>
+      <w:r>
+        <w:rPr>
+          <w:rtl w:val="0"/>
+        </w:rPr>
+      </w:r>
+    </w:p>
+    <w:p>
+      <w:r>
+        <w:br w:type="page"/>
+      </w:r>
+    </w:p>
+    <w:p>
+      <w:pPr>
+        <w:contextualSpacing w:val="0"/>
+      </w:pPr>
+      <w:r>
+        <w:rPr>
+          <w:rtl w:val="0"/>
+        </w:rPr>
+      </w:r>
+    </w:p>
+    <w:p>
+      <w:pPr>
+        <w:contextualSpacing w:val="0"/>
+      </w:pPr>
+      <w:r>
+        <w:rPr>
+          <w:rFonts w:ascii="Droid Sans" w:cs="Droid Sans" w:eastAsia="Droid Sans" w:hAnsi="Droid Sans"/>
           <w:b w:val="1"/>
-          <w:i w:val="1"/>
           <w:color w:val="434343"/>
           <w:sz w:val="24"/>
           <w:szCs w:val="24"/>
@@ -1954,24 +2041,24 @@
       <w:pPr>
         <w:numPr>
           <w:ilvl w:val="0"/>
-          <w:numId w:val="3"/>
+          <w:numId w:val="4"/>
         </w:numPr>
         <w:ind w:left="720" w:hanging="360"/>
         <w:contextualSpacing w:val="1"/>
         <w:rPr>
-          <w:rFonts w:ascii="Calibri" w:cs="Calibri" w:eastAsia="Calibri" w:hAnsi="Calibri"/>
-          <w:color w:val="434343"/>
-          <w:highlight w:val="white"/>
-        </w:rPr>
-      </w:pPr>
-      <w:r>
-        <w:rPr>
-          <w:rFonts w:ascii="Calibri" w:cs="Calibri" w:eastAsia="Calibri" w:hAnsi="Calibri"/>
-          <w:color w:val="434343"/>
-          <w:highlight w:val="white"/>
-          <w:rtl w:val="0"/>
-        </w:rPr>
-        <w:t xml:space="preserve">Draw up a database schema for storing relevant user information</w:t>
+          <w:rFonts w:ascii="Droid Sans" w:cs="Droid Sans" w:eastAsia="Droid Sans" w:hAnsi="Droid Sans"/>
+          <w:color w:val="434343"/>
+          <w:highlight w:val="white"/>
+        </w:rPr>
+      </w:pPr>
+      <w:r>
+        <w:rPr>
+          <w:rFonts w:ascii="Droid Sans" w:cs="Droid Sans" w:eastAsia="Droid Sans" w:hAnsi="Droid Sans"/>
+          <w:color w:val="434343"/>
+          <w:highlight w:val="white"/>
+          <w:rtl w:val="0"/>
+        </w:rPr>
+        <w:t xml:space="preserve">Draw up a database schema for storing relevant, existing user data.</w:t>
       </w:r>
     </w:p>
     <w:p>
@@ -1988,19 +2075,54 @@
       <w:pPr>
         <w:numPr>
           <w:ilvl w:val="0"/>
-          <w:numId w:val="3"/>
+          <w:numId w:val="4"/>
         </w:numPr>
         <w:ind w:left="720" w:hanging="360"/>
         <w:contextualSpacing w:val="1"/>
         <w:rPr>
-          <w:rFonts w:ascii="Calibri" w:cs="Calibri" w:eastAsia="Calibri" w:hAnsi="Calibri"/>
-          <w:color w:val="434343"/>
-          <w:highlight w:val="white"/>
-        </w:rPr>
-      </w:pPr>
-      <w:r>
-        <w:rPr>
-          <w:rFonts w:ascii="Calibri" w:cs="Calibri" w:eastAsia="Calibri" w:hAnsi="Calibri"/>
+          <w:rFonts w:ascii="Droid Sans" w:cs="Droid Sans" w:eastAsia="Droid Sans" w:hAnsi="Droid Sans"/>
+          <w:color w:val="434343"/>
+          <w:highlight w:val="white"/>
+          <w:u w:val="none"/>
+        </w:rPr>
+      </w:pPr>
+      <w:r>
+        <w:rPr>
+          <w:rFonts w:ascii="Droid Sans" w:cs="Droid Sans" w:eastAsia="Droid Sans" w:hAnsi="Droid Sans"/>
+          <w:color w:val="434343"/>
+          <w:highlight w:val="white"/>
+          <w:rtl w:val="0"/>
+        </w:rPr>
+        <w:t xml:space="preserve">Set up a database based on the created schema for storing the relevant, existing user data.</w:t>
+      </w:r>
+    </w:p>
+    <w:p>
+      <w:pPr>
+        <w:contextualSpacing w:val="0"/>
+      </w:pPr>
+      <w:r>
+        <w:rPr>
+          <w:rtl w:val="0"/>
+        </w:rPr>
+      </w:r>
+    </w:p>
+    <w:p>
+      <w:pPr>
+        <w:numPr>
+          <w:ilvl w:val="0"/>
+          <w:numId w:val="4"/>
+        </w:numPr>
+        <w:ind w:left="720" w:hanging="360"/>
+        <w:contextualSpacing w:val="1"/>
+        <w:rPr>
+          <w:rFonts w:ascii="Droid Sans" w:cs="Droid Sans" w:eastAsia="Droid Sans" w:hAnsi="Droid Sans"/>
+          <w:color w:val="434343"/>
+          <w:highlight w:val="white"/>
+        </w:rPr>
+      </w:pPr>
+      <w:r>
+        <w:rPr>
+          <w:rFonts w:ascii="Droid Sans" w:cs="Droid Sans" w:eastAsia="Droid Sans" w:hAnsi="Droid Sans"/>
           <w:color w:val="434343"/>
           <w:highlight w:val="white"/>
           <w:rtl w:val="0"/>
@@ -2012,73 +2134,96 @@
       <w:pPr>
         <w:numPr>
           <w:ilvl w:val="1"/>
-          <w:numId w:val="3"/>
+          <w:numId w:val="4"/>
         </w:numPr>
         <w:ind w:left="1440" w:hanging="360"/>
         <w:contextualSpacing w:val="1"/>
         <w:rPr>
-          <w:rFonts w:ascii="Calibri" w:cs="Calibri" w:eastAsia="Calibri" w:hAnsi="Calibri"/>
-          <w:color w:val="434343"/>
-          <w:highlight w:val="white"/>
-        </w:rPr>
-      </w:pPr>
-      <w:r>
-        <w:rPr>
-          <w:rFonts w:ascii="Calibri" w:cs="Calibri" w:eastAsia="Calibri" w:hAnsi="Calibri"/>
-          <w:color w:val="434343"/>
-          <w:highlight w:val="white"/>
-          <w:rtl w:val="0"/>
-        </w:rPr>
-        <w:t xml:space="preserve">Create a basic front-end including simple yes/no questions, location fields, (preferred and non-preferred cuisine types -- again less emphasis on this was suggested by customer).</w:t>
+          <w:rFonts w:ascii="Droid Sans" w:cs="Droid Sans" w:eastAsia="Droid Sans" w:hAnsi="Droid Sans"/>
+          <w:color w:val="434343"/>
+          <w:highlight w:val="white"/>
+        </w:rPr>
+      </w:pPr>
+      <w:r>
+        <w:rPr>
+          <w:rFonts w:ascii="Droid Sans" w:cs="Droid Sans" w:eastAsia="Droid Sans" w:hAnsi="Droid Sans"/>
+          <w:color w:val="434343"/>
+          <w:highlight w:val="white"/>
+          <w:rtl w:val="0"/>
+        </w:rPr>
+        <w:t xml:space="preserve">Determine the questions asked to new users in the new user questionnaire. Note: Preferred and non-preferred cuisine types should be less significant and not the focus as suggested by customer. </w:t>
       </w:r>
     </w:p>
     <w:p>
       <w:pPr>
         <w:numPr>
           <w:ilvl w:val="1"/>
-          <w:numId w:val="3"/>
+          <w:numId w:val="4"/>
         </w:numPr>
         <w:ind w:left="1440" w:hanging="360"/>
         <w:contextualSpacing w:val="1"/>
         <w:rPr>
-          <w:rFonts w:ascii="Calibri" w:cs="Calibri" w:eastAsia="Calibri" w:hAnsi="Calibri"/>
-          <w:color w:val="434343"/>
-          <w:highlight w:val="white"/>
-        </w:rPr>
-      </w:pPr>
-      <w:r>
-        <w:rPr>
-          <w:rFonts w:ascii="Calibri" w:cs="Calibri" w:eastAsia="Calibri" w:hAnsi="Calibri"/>
-          <w:color w:val="434343"/>
-          <w:highlight w:val="white"/>
-          <w:rtl w:val="0"/>
-        </w:rPr>
-        <w:t xml:space="preserve">Set up the back-end to process and persist questionnaire data.</w:t>
+          <w:rFonts w:ascii="Droid Sans" w:cs="Droid Sans" w:eastAsia="Droid Sans" w:hAnsi="Droid Sans"/>
+          <w:color w:val="434343"/>
+          <w:highlight w:val="white"/>
+        </w:rPr>
+      </w:pPr>
+      <w:r>
+        <w:rPr>
+          <w:rFonts w:ascii="Droid Sans" w:cs="Droid Sans" w:eastAsia="Droid Sans" w:hAnsi="Droid Sans"/>
+          <w:color w:val="434343"/>
+          <w:highlight w:val="white"/>
+          <w:rtl w:val="0"/>
+        </w:rPr>
+        <w:t xml:space="preserve">Create a basic front-end involving simple yes/no questions and location fields for new users of the site. (Customer stated Netflix new user quiz as an example of how they imagined it would be incorporated for the existing site) </w:t>
       </w:r>
     </w:p>
     <w:p>
       <w:pPr>
         <w:numPr>
           <w:ilvl w:val="1"/>
-          <w:numId w:val="3"/>
+          <w:numId w:val="4"/>
         </w:numPr>
         <w:ind w:left="1440" w:hanging="360"/>
         <w:contextualSpacing w:val="1"/>
         <w:rPr>
-          <w:rFonts w:ascii="Calibri" w:cs="Calibri" w:eastAsia="Calibri" w:hAnsi="Calibri"/>
-          <w:color w:val="434343"/>
-          <w:highlight w:val="white"/>
-          <w:u w:val="none"/>
-        </w:rPr>
-      </w:pPr>
-      <w:r>
-        <w:rPr>
-          <w:rFonts w:ascii="Calibri" w:cs="Calibri" w:eastAsia="Calibri" w:hAnsi="Calibri"/>
-          <w:color w:val="434343"/>
-          <w:highlight w:val="white"/>
-          <w:rtl w:val="0"/>
-        </w:rPr>
-        <w:t xml:space="preserve">Customer stated the Netflix model as an example of how they imagine this would be incorporated for new users. </w:t>
+          <w:rFonts w:ascii="Droid Sans" w:cs="Droid Sans" w:eastAsia="Droid Sans" w:hAnsi="Droid Sans"/>
+          <w:color w:val="434343"/>
+          <w:highlight w:val="white"/>
+        </w:rPr>
+      </w:pPr>
+      <w:r>
+        <w:rPr>
+          <w:rFonts w:ascii="Droid Sans" w:cs="Droid Sans" w:eastAsia="Droid Sans" w:hAnsi="Droid Sans"/>
+          <w:color w:val="434343"/>
+          <w:highlight w:val="white"/>
+          <w:rtl w:val="0"/>
+        </w:rPr>
+        <w:t xml:space="preserve">Set up the back end for data persistence.</w:t>
+      </w:r>
+    </w:p>
+    <w:p>
+      <w:pPr>
+        <w:numPr>
+          <w:ilvl w:val="1"/>
+          <w:numId w:val="4"/>
+        </w:numPr>
+        <w:ind w:left="1440" w:hanging="360"/>
+        <w:contextualSpacing w:val="1"/>
+        <w:rPr>
+          <w:rFonts w:ascii="Droid Sans" w:cs="Droid Sans" w:eastAsia="Droid Sans" w:hAnsi="Droid Sans"/>
+          <w:color w:val="434343"/>
+          <w:highlight w:val="white"/>
+        </w:rPr>
+      </w:pPr>
+      <w:r>
+        <w:rPr>
+          <w:rFonts w:ascii="Droid Sans" w:cs="Droid Sans" w:eastAsia="Droid Sans" w:hAnsi="Droid Sans"/>
+          <w:color w:val="434343"/>
+          <w:highlight w:val="white"/>
+          <w:rtl w:val="0"/>
+        </w:rPr>
+        <w:t xml:space="preserve">Process the gathered data and make some initial recommendations to new users.</w:t>
       </w:r>
     </w:p>
     <w:p>
@@ -2095,96 +2240,120 @@
       <w:pPr>
         <w:numPr>
           <w:ilvl w:val="0"/>
-          <w:numId w:val="3"/>
+          <w:numId w:val="4"/>
         </w:numPr>
         <w:ind w:left="720" w:hanging="360"/>
         <w:contextualSpacing w:val="1"/>
         <w:rPr>
-          <w:rFonts w:ascii="Calibri" w:cs="Calibri" w:eastAsia="Calibri" w:hAnsi="Calibri"/>
-          <w:color w:val="434343"/>
-          <w:highlight w:val="white"/>
-        </w:rPr>
-      </w:pPr>
-      <w:r>
-        <w:rPr>
-          <w:rFonts w:ascii="Calibri" w:cs="Calibri" w:eastAsia="Calibri" w:hAnsi="Calibri"/>
-          <w:color w:val="434343"/>
-          <w:highlight w:val="white"/>
-          <w:rtl w:val="0"/>
-        </w:rPr>
-        <w:t xml:space="preserve">Make a questionnaire / refinement section for existing users to refine recommendations:</w:t>
+          <w:rFonts w:ascii="Droid Sans" w:cs="Droid Sans" w:eastAsia="Droid Sans" w:hAnsi="Droid Sans"/>
+          <w:color w:val="434343"/>
+          <w:highlight w:val="white"/>
+        </w:rPr>
+      </w:pPr>
+      <w:r>
+        <w:rPr>
+          <w:rFonts w:ascii="Droid Sans" w:cs="Droid Sans" w:eastAsia="Droid Sans" w:hAnsi="Droid Sans"/>
+          <w:color w:val="434343"/>
+          <w:highlight w:val="white"/>
+          <w:rtl w:val="0"/>
+        </w:rPr>
+        <w:t xml:space="preserve">Make a refinement option for existing users to refine recommendations:</w:t>
       </w:r>
     </w:p>
     <w:p>
       <w:pPr>
         <w:numPr>
           <w:ilvl w:val="1"/>
-          <w:numId w:val="3"/>
+          <w:numId w:val="4"/>
         </w:numPr>
         <w:ind w:left="1440" w:hanging="360"/>
         <w:contextualSpacing w:val="1"/>
         <w:rPr>
-          <w:rFonts w:ascii="Calibri" w:cs="Calibri" w:eastAsia="Calibri" w:hAnsi="Calibri"/>
-          <w:color w:val="434343"/>
-          <w:highlight w:val="white"/>
-        </w:rPr>
-      </w:pPr>
-      <w:r>
-        <w:rPr>
-          <w:rFonts w:ascii="Calibri" w:cs="Calibri" w:eastAsia="Calibri" w:hAnsi="Calibri"/>
-          <w:color w:val="434343"/>
-          <w:highlight w:val="white"/>
-          <w:rtl w:val="0"/>
-        </w:rPr>
-        <w:t xml:space="preserve">Create a basic front-end including simple yes/no questions, location fields, (preferred and non-preferred cuisine types -- again less emphasis on this was suggested by customer).</w:t>
+          <w:rFonts w:ascii="Droid Sans" w:cs="Droid Sans" w:eastAsia="Droid Sans" w:hAnsi="Droid Sans"/>
+          <w:color w:val="434343"/>
+          <w:highlight w:val="white"/>
+        </w:rPr>
+      </w:pPr>
+      <w:r>
+        <w:rPr>
+          <w:rFonts w:ascii="Droid Sans" w:cs="Droid Sans" w:eastAsia="Droid Sans" w:hAnsi="Droid Sans"/>
+          <w:color w:val="434343"/>
+          <w:highlight w:val="white"/>
+          <w:rtl w:val="0"/>
+        </w:rPr>
+        <w:t xml:space="preserve">Determine the options which users are allowed to set in order to refine their recommendations. </w:t>
       </w:r>
     </w:p>
     <w:p>
       <w:pPr>
         <w:numPr>
           <w:ilvl w:val="1"/>
-          <w:numId w:val="3"/>
+          <w:numId w:val="4"/>
         </w:numPr>
         <w:ind w:left="1440" w:hanging="360"/>
         <w:contextualSpacing w:val="1"/>
         <w:rPr>
-          <w:rFonts w:ascii="Calibri" w:cs="Calibri" w:eastAsia="Calibri" w:hAnsi="Calibri"/>
-          <w:color w:val="434343"/>
-          <w:highlight w:val="white"/>
-        </w:rPr>
-      </w:pPr>
-      <w:r>
-        <w:rPr>
-          <w:rFonts w:ascii="Calibri" w:cs="Calibri" w:eastAsia="Calibri" w:hAnsi="Calibri"/>
-          <w:color w:val="434343"/>
-          <w:highlight w:val="white"/>
-          <w:rtl w:val="0"/>
-        </w:rPr>
-        <w:t xml:space="preserve">Set up the back-end to process and persist questionnaire data.</w:t>
+          <w:rFonts w:ascii="Droid Sans" w:cs="Droid Sans" w:eastAsia="Droid Sans" w:hAnsi="Droid Sans"/>
+          <w:color w:val="434343"/>
+          <w:highlight w:val="white"/>
+        </w:rPr>
+      </w:pPr>
+      <w:r>
+        <w:rPr>
+          <w:rFonts w:ascii="Droid Sans" w:cs="Droid Sans" w:eastAsia="Droid Sans" w:hAnsi="Droid Sans"/>
+          <w:color w:val="434343"/>
+          <w:highlight w:val="white"/>
+          <w:rtl w:val="0"/>
+        </w:rPr>
+        <w:t xml:space="preserve">Create a basic front-end including simple yes/no questions and location fields to present to new users.</w:t>
       </w:r>
     </w:p>
     <w:p>
       <w:pPr>
         <w:numPr>
           <w:ilvl w:val="1"/>
-          <w:numId w:val="3"/>
+          <w:numId w:val="4"/>
         </w:numPr>
         <w:ind w:left="1440" w:hanging="360"/>
         <w:contextualSpacing w:val="1"/>
         <w:rPr>
-          <w:rFonts w:ascii="Calibri" w:cs="Calibri" w:eastAsia="Calibri" w:hAnsi="Calibri"/>
-          <w:color w:val="434343"/>
-          <w:highlight w:val="white"/>
-        </w:rPr>
-      </w:pPr>
-      <w:r>
-        <w:rPr>
-          <w:rFonts w:ascii="Calibri" w:cs="Calibri" w:eastAsia="Calibri" w:hAnsi="Calibri"/>
-          <w:color w:val="434343"/>
-          <w:highlight w:val="white"/>
-          <w:rtl w:val="0"/>
-        </w:rPr>
-        <w:t xml:space="preserve">Customer stated the Netflix model as an example of how they imagine this would be incorporated for users. </w:t>
+          <w:rFonts w:ascii="Droid Sans" w:cs="Droid Sans" w:eastAsia="Droid Sans" w:hAnsi="Droid Sans"/>
+          <w:color w:val="434343"/>
+          <w:highlight w:val="white"/>
+        </w:rPr>
+      </w:pPr>
+      <w:r>
+        <w:rPr>
+          <w:rFonts w:ascii="Droid Sans" w:cs="Droid Sans" w:eastAsia="Droid Sans" w:hAnsi="Droid Sans"/>
+          <w:color w:val="434343"/>
+          <w:highlight w:val="white"/>
+          <w:rtl w:val="0"/>
+        </w:rPr>
+        <w:t xml:space="preserve">Set up the back end for data persistence.</w:t>
+      </w:r>
+    </w:p>
+    <w:p>
+      <w:pPr>
+        <w:numPr>
+          <w:ilvl w:val="1"/>
+          <w:numId w:val="4"/>
+        </w:numPr>
+        <w:ind w:left="1440" w:hanging="360"/>
+        <w:contextualSpacing w:val="1"/>
+        <w:rPr>
+          <w:rFonts w:ascii="Droid Sans" w:cs="Droid Sans" w:eastAsia="Droid Sans" w:hAnsi="Droid Sans"/>
+          <w:color w:val="434343"/>
+          <w:highlight w:val="white"/>
+        </w:rPr>
+      </w:pPr>
+      <w:r>
+        <w:rPr>
+          <w:rFonts w:ascii="Droid Sans" w:cs="Droid Sans" w:eastAsia="Droid Sans" w:hAnsi="Droid Sans"/>
+          <w:color w:val="434343"/>
+          <w:highlight w:val="white"/>
+          <w:rtl w:val="0"/>
+        </w:rPr>
+        <w:t xml:space="preserve">Process the gathered data to make refinements to the recommendations made to a particular user.</w:t>
       </w:r>
     </w:p>
     <w:p>
@@ -2201,19 +2370,19 @@
       <w:pPr>
         <w:numPr>
           <w:ilvl w:val="0"/>
-          <w:numId w:val="3"/>
+          <w:numId w:val="4"/>
         </w:numPr>
         <w:ind w:left="720" w:hanging="360"/>
         <w:contextualSpacing w:val="1"/>
         <w:rPr>
-          <w:rFonts w:ascii="Calibri" w:cs="Calibri" w:eastAsia="Calibri" w:hAnsi="Calibri"/>
-          <w:color w:val="434343"/>
-          <w:highlight w:val="white"/>
-        </w:rPr>
-      </w:pPr>
-      <w:r>
-        <w:rPr>
-          <w:rFonts w:ascii="Calibri" w:cs="Calibri" w:eastAsia="Calibri" w:hAnsi="Calibri"/>
+          <w:rFonts w:ascii="Droid Sans" w:cs="Droid Sans" w:eastAsia="Droid Sans" w:hAnsi="Droid Sans"/>
+          <w:color w:val="434343"/>
+          <w:highlight w:val="white"/>
+        </w:rPr>
+      </w:pPr>
+      <w:r>
+        <w:rPr>
+          <w:rFonts w:ascii="Droid Sans" w:cs="Droid Sans" w:eastAsia="Droid Sans" w:hAnsi="Droid Sans"/>
           <w:color w:val="434343"/>
           <w:highlight w:val="white"/>
           <w:rtl w:val="0"/>
@@ -2225,20 +2394,19 @@
       <w:pPr>
         <w:numPr>
           <w:ilvl w:val="1"/>
-          <w:numId w:val="3"/>
+          <w:numId w:val="4"/>
         </w:numPr>
         <w:ind w:left="1440" w:hanging="360"/>
         <w:contextualSpacing w:val="1"/>
         <w:rPr>
-          <w:rFonts w:ascii="Calibri" w:cs="Calibri" w:eastAsia="Calibri" w:hAnsi="Calibri"/>
-          <w:color w:val="434343"/>
-          <w:highlight w:val="white"/>
-          <w:u w:val="none"/>
-        </w:rPr>
-      </w:pPr>
-      <w:r>
-        <w:rPr>
-          <w:rFonts w:ascii="Calibri" w:cs="Calibri" w:eastAsia="Calibri" w:hAnsi="Calibri"/>
+          <w:rFonts w:ascii="Droid Sans" w:cs="Droid Sans" w:eastAsia="Droid Sans" w:hAnsi="Droid Sans"/>
+          <w:color w:val="434343"/>
+          <w:highlight w:val="white"/>
+        </w:rPr>
+      </w:pPr>
+      <w:r>
+        <w:rPr>
+          <w:rFonts w:ascii="Droid Sans" w:cs="Droid Sans" w:eastAsia="Droid Sans" w:hAnsi="Droid Sans"/>
           <w:color w:val="434343"/>
           <w:highlight w:val="white"/>
           <w:rtl w:val="0"/>
@@ -2248,133 +2416,152 @@
     </w:p>
     <w:p>
       <w:pPr>
+        <w:numPr>
+          <w:ilvl w:val="1"/>
+          <w:numId w:val="4"/>
+        </w:numPr>
+        <w:ind w:left="1440" w:hanging="360"/>
+        <w:contextualSpacing w:val="1"/>
+        <w:rPr>
+          <w:rFonts w:ascii="Droid Sans" w:cs="Droid Sans" w:eastAsia="Droid Sans" w:hAnsi="Droid Sans"/>
+          <w:color w:val="434343"/>
+          <w:highlight w:val="white"/>
+        </w:rPr>
+      </w:pPr>
+      <w:r>
+        <w:rPr>
+          <w:rFonts w:ascii="Droid Sans" w:cs="Droid Sans" w:eastAsia="Droid Sans" w:hAnsi="Droid Sans"/>
+          <w:color w:val="434343"/>
+          <w:highlight w:val="white"/>
+          <w:rtl w:val="0"/>
+        </w:rPr>
+        <w:t xml:space="preserve">Other user reviews</w:t>
+      </w:r>
+    </w:p>
+    <w:p>
+      <w:pPr>
+        <w:numPr>
+          <w:ilvl w:val="1"/>
+          <w:numId w:val="4"/>
+        </w:numPr>
+        <w:ind w:left="1440" w:hanging="360"/>
+        <w:contextualSpacing w:val="1"/>
+        <w:rPr>
+          <w:rFonts w:ascii="Droid Sans" w:cs="Droid Sans" w:eastAsia="Droid Sans" w:hAnsi="Droid Sans"/>
+          <w:color w:val="434343"/>
+          <w:highlight w:val="white"/>
+        </w:rPr>
+      </w:pPr>
+      <w:r>
+        <w:rPr>
+          <w:rFonts w:ascii="Droid Sans" w:cs="Droid Sans" w:eastAsia="Droid Sans" w:hAnsi="Droid Sans"/>
+          <w:color w:val="434343"/>
+          <w:highlight w:val="white"/>
+          <w:rtl w:val="0"/>
+        </w:rPr>
+        <w:t xml:space="preserve">Other user favourite restaurants</w:t>
+      </w:r>
+    </w:p>
+    <w:p>
+      <w:pPr>
+        <w:numPr>
+          <w:ilvl w:val="1"/>
+          <w:numId w:val="4"/>
+        </w:numPr>
+        <w:ind w:left="1440" w:hanging="360"/>
+        <w:contextualSpacing w:val="1"/>
+        <w:rPr>
+          <w:rFonts w:ascii="Droid Sans" w:cs="Droid Sans" w:eastAsia="Droid Sans" w:hAnsi="Droid Sans"/>
+          <w:color w:val="434343"/>
+          <w:highlight w:val="white"/>
+        </w:rPr>
+      </w:pPr>
+      <w:r>
+        <w:rPr>
+          <w:rFonts w:ascii="Droid Sans" w:cs="Droid Sans" w:eastAsia="Droid Sans" w:hAnsi="Droid Sans"/>
+          <w:color w:val="434343"/>
+          <w:highlight w:val="white"/>
+          <w:rtl w:val="0"/>
+        </w:rPr>
+        <w:t xml:space="preserve">Current or typical location</w:t>
+      </w:r>
+    </w:p>
+    <w:p>
+      <w:pPr>
+        <w:numPr>
+          <w:ilvl w:val="1"/>
+          <w:numId w:val="4"/>
+        </w:numPr>
+        <w:ind w:left="1440" w:hanging="360"/>
+        <w:contextualSpacing w:val="1"/>
+        <w:rPr>
+          <w:rFonts w:ascii="Droid Sans" w:cs="Droid Sans" w:eastAsia="Droid Sans" w:hAnsi="Droid Sans"/>
+          <w:color w:val="434343"/>
+          <w:highlight w:val="white"/>
+        </w:rPr>
+      </w:pPr>
+      <w:r>
+        <w:rPr>
+          <w:rFonts w:ascii="Droid Sans" w:cs="Droid Sans" w:eastAsia="Droid Sans" w:hAnsi="Droid Sans"/>
+          <w:color w:val="434343"/>
+          <w:highlight w:val="white"/>
+          <w:rtl w:val="0"/>
+        </w:rPr>
+        <w:t xml:space="preserve">Critic reviews</w:t>
+      </w:r>
+    </w:p>
+    <w:p>
+      <w:pPr>
+        <w:numPr>
+          <w:ilvl w:val="1"/>
+          <w:numId w:val="4"/>
+        </w:numPr>
+        <w:ind w:left="1440" w:hanging="360"/>
+        <w:contextualSpacing w:val="1"/>
+        <w:rPr>
+          <w:rFonts w:ascii="Droid Sans" w:cs="Droid Sans" w:eastAsia="Droid Sans" w:hAnsi="Droid Sans"/>
+          <w:color w:val="434343"/>
+          <w:highlight w:val="white"/>
+        </w:rPr>
+      </w:pPr>
+      <w:r>
+        <w:rPr>
+          <w:rFonts w:ascii="Droid Sans" w:cs="Droid Sans" w:eastAsia="Droid Sans" w:hAnsi="Droid Sans"/>
+          <w:color w:val="434343"/>
+          <w:highlight w:val="white"/>
+          <w:rtl w:val="0"/>
+        </w:rPr>
+        <w:t xml:space="preserve">Restaurant availability</w:t>
+      </w:r>
+    </w:p>
+    <w:p>
+      <w:pPr>
+        <w:ind w:left="0" w:firstLine="0"/>
+        <w:contextualSpacing w:val="0"/>
+      </w:pPr>
+      <w:r>
+        <w:rPr>
+          <w:rFonts w:ascii="Droid Sans" w:cs="Droid Sans" w:eastAsia="Droid Sans" w:hAnsi="Droid Sans"/>
+          <w:color w:val="434343"/>
+          <w:highlight w:val="white"/>
+          <w:rtl w:val="0"/>
+        </w:rPr>
+        <w:tab/>
+      </w:r>
+    </w:p>
+    <w:p>
+      <w:pPr>
         <w:ind w:left="720" w:firstLine="0"/>
         <w:contextualSpacing w:val="0"/>
       </w:pPr>
       <w:r>
         <w:rPr>
-          <w:rtl w:val="0"/>
-        </w:rPr>
-      </w:r>
-    </w:p>
-    <w:p>
-      <w:pPr>
-        <w:numPr>
-          <w:ilvl w:val="1"/>
-          <w:numId w:val="3"/>
-        </w:numPr>
-        <w:ind w:left="1440" w:hanging="360"/>
-        <w:contextualSpacing w:val="1"/>
-        <w:rPr>
-          <w:rFonts w:ascii="Calibri" w:cs="Calibri" w:eastAsia="Calibri" w:hAnsi="Calibri"/>
-          <w:color w:val="434343"/>
-          <w:highlight w:val="white"/>
-        </w:rPr>
-      </w:pPr>
-      <w:r>
-        <w:rPr>
-          <w:rFonts w:ascii="Calibri" w:cs="Calibri" w:eastAsia="Calibri" w:hAnsi="Calibri"/>
-          <w:color w:val="434343"/>
-          <w:highlight w:val="white"/>
-          <w:rtl w:val="0"/>
-        </w:rPr>
-        <w:t xml:space="preserve">Other user reviews</w:t>
-      </w:r>
-    </w:p>
-    <w:p>
-      <w:pPr>
-        <w:numPr>
-          <w:ilvl w:val="1"/>
-          <w:numId w:val="3"/>
-        </w:numPr>
-        <w:ind w:left="1440" w:hanging="360"/>
-        <w:contextualSpacing w:val="1"/>
-        <w:rPr>
-          <w:rFonts w:ascii="Calibri" w:cs="Calibri" w:eastAsia="Calibri" w:hAnsi="Calibri"/>
-          <w:color w:val="434343"/>
-          <w:highlight w:val="white"/>
-        </w:rPr>
-      </w:pPr>
-      <w:r>
-        <w:rPr>
-          <w:rFonts w:ascii="Calibri" w:cs="Calibri" w:eastAsia="Calibri" w:hAnsi="Calibri"/>
-          <w:color w:val="434343"/>
-          <w:highlight w:val="white"/>
-          <w:rtl w:val="0"/>
-        </w:rPr>
-        <w:t xml:space="preserve">Other user favourite restaurants</w:t>
-      </w:r>
-    </w:p>
-    <w:p>
-      <w:pPr>
-        <w:numPr>
-          <w:ilvl w:val="1"/>
-          <w:numId w:val="3"/>
-        </w:numPr>
-        <w:ind w:left="1440" w:hanging="360"/>
-        <w:contextualSpacing w:val="1"/>
-        <w:rPr>
-          <w:rFonts w:ascii="Calibri" w:cs="Calibri" w:eastAsia="Calibri" w:hAnsi="Calibri"/>
-          <w:color w:val="434343"/>
-          <w:highlight w:val="white"/>
-        </w:rPr>
-      </w:pPr>
-      <w:r>
-        <w:rPr>
-          <w:rFonts w:ascii="Calibri" w:cs="Calibri" w:eastAsia="Calibri" w:hAnsi="Calibri"/>
-          <w:color w:val="434343"/>
-          <w:highlight w:val="white"/>
-          <w:rtl w:val="0"/>
-        </w:rPr>
-        <w:t xml:space="preserve">Current or typical location</w:t>
-      </w:r>
-    </w:p>
-    <w:p>
-      <w:pPr>
-        <w:numPr>
-          <w:ilvl w:val="1"/>
-          <w:numId w:val="3"/>
-        </w:numPr>
-        <w:ind w:left="1440" w:hanging="360"/>
-        <w:contextualSpacing w:val="1"/>
-        <w:rPr>
-          <w:rFonts w:ascii="Calibri" w:cs="Calibri" w:eastAsia="Calibri" w:hAnsi="Calibri"/>
-          <w:color w:val="434343"/>
-          <w:highlight w:val="white"/>
-        </w:rPr>
-      </w:pPr>
-      <w:r>
-        <w:rPr>
-          <w:rFonts w:ascii="Calibri" w:cs="Calibri" w:eastAsia="Calibri" w:hAnsi="Calibri"/>
-          <w:color w:val="434343"/>
-          <w:highlight w:val="white"/>
-          <w:rtl w:val="0"/>
-        </w:rPr>
-        <w:t xml:space="preserve">Critic reviews</w:t>
-      </w:r>
-    </w:p>
-    <w:p>
-      <w:pPr>
-        <w:numPr>
-          <w:ilvl w:val="1"/>
-          <w:numId w:val="3"/>
-        </w:numPr>
-        <w:ind w:left="1440" w:hanging="360"/>
-        <w:contextualSpacing w:val="1"/>
-        <w:rPr>
-          <w:rFonts w:ascii="Calibri" w:cs="Calibri" w:eastAsia="Calibri" w:hAnsi="Calibri"/>
-          <w:color w:val="434343"/>
-          <w:highlight w:val="white"/>
-        </w:rPr>
-      </w:pPr>
-      <w:r>
-        <w:rPr>
-          <w:rFonts w:ascii="Calibri" w:cs="Calibri" w:eastAsia="Calibri" w:hAnsi="Calibri"/>
-          <w:color w:val="434343"/>
-          <w:highlight w:val="white"/>
-          <w:rtl w:val="0"/>
-        </w:rPr>
-        <w:t xml:space="preserve">Restaurant availability</w:t>
+          <w:rFonts w:ascii="Droid Sans" w:cs="Droid Sans" w:eastAsia="Droid Sans" w:hAnsi="Droid Sans"/>
+          <w:color w:val="434343"/>
+          <w:highlight w:val="white"/>
+          <w:rtl w:val="0"/>
+        </w:rPr>
+        <w:t xml:space="preserve">Customer stated that “Cuisine Type” and “Price” should not be as significant a weighting as was originally suggested at the project proposal meeting. While still a feature of the recommendation it should not be as significant as we anticipated.</w:t>
       </w:r>
     </w:p>
     <w:p>
@@ -2384,27 +2571,32 @@
       </w:pPr>
       <w:r>
         <w:rPr>
-          <w:rFonts w:ascii="Calibri" w:cs="Calibri" w:eastAsia="Calibri" w:hAnsi="Calibri"/>
-          <w:color w:val="434343"/>
-          <w:highlight w:val="white"/>
-          <w:rtl w:val="0"/>
-        </w:rPr>
-        <w:tab/>
-      </w:r>
-    </w:p>
-    <w:p>
-      <w:pPr>
-        <w:ind w:left="720" w:firstLine="0"/>
-        <w:contextualSpacing w:val="0"/>
-      </w:pPr>
-      <w:r>
-        <w:rPr>
-          <w:rFonts w:ascii="Calibri" w:cs="Calibri" w:eastAsia="Calibri" w:hAnsi="Calibri"/>
-          <w:color w:val="434343"/>
-          <w:highlight w:val="white"/>
-          <w:rtl w:val="0"/>
-        </w:rPr>
-        <w:t xml:space="preserve">Customer stated that “Cuisine Type” and “Price” should not be as significant a weighting as we originally suggested at the project proposal meeting. While still a feature of the recommendation it should not be as significant as we anticipated.</w:t>
+          <w:rtl w:val="0"/>
+        </w:rPr>
+      </w:r>
+    </w:p>
+    <w:p>
+      <w:pPr>
+        <w:numPr>
+          <w:ilvl w:val="0"/>
+          <w:numId w:val="4"/>
+        </w:numPr>
+        <w:ind w:left="720" w:hanging="360"/>
+        <w:contextualSpacing w:val="1"/>
+        <w:rPr>
+          <w:rFonts w:ascii="Droid Sans" w:cs="Droid Sans" w:eastAsia="Droid Sans" w:hAnsi="Droid Sans"/>
+          <w:color w:val="434343"/>
+          <w:highlight w:val="white"/>
+        </w:rPr>
+      </w:pPr>
+      <w:r>
+        <w:rPr>
+          <w:rFonts w:ascii="Droid Sans" w:cs="Droid Sans" w:eastAsia="Droid Sans" w:hAnsi="Droid Sans"/>
+          <w:color w:val="434343"/>
+          <w:highlight w:val="white"/>
+          <w:rtl w:val="0"/>
+        </w:rPr>
+        <w:t xml:space="preserve">Create a stand-alone front-end prototype for displaying recommendations</w:t>
       </w:r>
     </w:p>
     <w:p>
@@ -2422,43 +2614,19 @@
       <w:pPr>
         <w:numPr>
           <w:ilvl w:val="0"/>
-          <w:numId w:val="3"/>
+          <w:numId w:val="4"/>
         </w:numPr>
         <w:ind w:left="720" w:hanging="360"/>
         <w:contextualSpacing w:val="1"/>
         <w:rPr>
-          <w:rFonts w:ascii="Calibri" w:cs="Calibri" w:eastAsia="Calibri" w:hAnsi="Calibri"/>
-          <w:color w:val="434343"/>
-          <w:highlight w:val="white"/>
-        </w:rPr>
-      </w:pPr>
-      <w:r>
-        <w:rPr>
-          <w:rFonts w:ascii="Calibri" w:cs="Calibri" w:eastAsia="Calibri" w:hAnsi="Calibri"/>
-          <w:color w:val="434343"/>
-          <w:highlight w:val="white"/>
-          <w:rtl w:val="0"/>
-        </w:rPr>
-        <w:t xml:space="preserve">Create a stand-alone front-end prototype for displaying recommendations</w:t>
-      </w:r>
-    </w:p>
-    <w:p>
-      <w:pPr>
-        <w:numPr>
-          <w:ilvl w:val="0"/>
-          <w:numId w:val="3"/>
-        </w:numPr>
-        <w:ind w:left="720" w:hanging="360"/>
-        <w:contextualSpacing w:val="1"/>
-        <w:rPr>
-          <w:rFonts w:ascii="Calibri" w:cs="Calibri" w:eastAsia="Calibri" w:hAnsi="Calibri"/>
-          <w:color w:val="434343"/>
-          <w:highlight w:val="white"/>
-        </w:rPr>
-      </w:pPr>
-      <w:r>
-        <w:rPr>
-          <w:rFonts w:ascii="Calibri" w:cs="Calibri" w:eastAsia="Calibri" w:hAnsi="Calibri"/>
+          <w:rFonts w:ascii="Droid Sans" w:cs="Droid Sans" w:eastAsia="Droid Sans" w:hAnsi="Droid Sans"/>
+          <w:color w:val="434343"/>
+          <w:highlight w:val="white"/>
+        </w:rPr>
+      </w:pPr>
+      <w:r>
+        <w:rPr>
+          <w:rFonts w:ascii="Droid Sans" w:cs="Droid Sans" w:eastAsia="Droid Sans" w:hAnsi="Droid Sans"/>
           <w:color w:val="434343"/>
           <w:highlight w:val="white"/>
           <w:rtl w:val="0"/>
@@ -2487,16 +2655,6 @@
       </w:r>
     </w:p>
     <w:p>
-      <w:pPr>
-        <w:contextualSpacing w:val="0"/>
-      </w:pPr>
-      <w:r>
-        <w:rPr>
-          <w:rtl w:val="0"/>
-        </w:rPr>
-      </w:r>
-    </w:p>
-    <w:p>
       <w:r>
         <w:br w:type="page"/>
       </w:r>
@@ -2517,9 +2675,8 @@
       </w:pPr>
       <w:r>
         <w:rPr>
-          <w:rFonts w:ascii="Calibri" w:cs="Calibri" w:eastAsia="Calibri" w:hAnsi="Calibri"/>
+          <w:rFonts w:ascii="Droid Sans" w:cs="Droid Sans" w:eastAsia="Droid Sans" w:hAnsi="Droid Sans"/>
           <w:b w:val="1"/>
-          <w:i w:val="1"/>
           <w:color w:val="434343"/>
           <w:sz w:val="24"/>
           <w:szCs w:val="24"/>
@@ -2542,6 +2699,7 @@
     <w:p>
       <w:pPr>
         <w:contextualSpacing w:val="0"/>
+        <w:jc w:val="center"/>
       </w:pPr>
       <w:r>
         <w:drawing>
@@ -2592,14 +2750,13 @@
       <w:bookmarkEnd w:id="0"/>
       <w:r>
         <w:rPr>
-          <w:rFonts w:ascii="Calibri" w:cs="Calibri" w:eastAsia="Calibri" w:hAnsi="Calibri"/>
+          <w:rFonts w:ascii="Droid Sans" w:cs="Droid Sans" w:eastAsia="Droid Sans" w:hAnsi="Droid Sans"/>
           <w:b w:val="1"/>
-          <w:i w:val="1"/>
           <w:sz w:val="24"/>
           <w:szCs w:val="24"/>
           <w:rtl w:val="0"/>
         </w:rPr>
-        <w:t xml:space="preserve">Workflow</w:t>
+        <w:t xml:space="preserve">High-Level System Workflow</w:t>
       </w:r>
       <w:r>
         <w:rPr>
@@ -2616,12 +2773,12 @@
         <w:ind w:left="720" w:hanging="360"/>
         <w:contextualSpacing w:val="1"/>
         <w:rPr>
-          <w:rFonts w:ascii="Calibri" w:cs="Calibri" w:eastAsia="Calibri" w:hAnsi="Calibri"/>
-        </w:rPr>
-      </w:pPr>
-      <w:r>
-        <w:rPr>
-          <w:rFonts w:ascii="Calibri" w:cs="Calibri" w:eastAsia="Calibri" w:hAnsi="Calibri"/>
+          <w:rFonts w:ascii="Droid Sans" w:cs="Droid Sans" w:eastAsia="Droid Sans" w:hAnsi="Droid Sans"/>
+        </w:rPr>
+      </w:pPr>
+      <w:r>
+        <w:rPr>
+          <w:rFonts w:ascii="Droid Sans" w:cs="Droid Sans" w:eastAsia="Droid Sans" w:hAnsi="Droid Sans"/>
           <w:rtl w:val="0"/>
         </w:rPr>
         <w:t xml:space="preserve">ResDiary sends a User object to our Recommender System, which contains all their previous reservations and reviews.</w:t>
@@ -2636,12 +2793,12 @@
         <w:ind w:left="720" w:hanging="360"/>
         <w:contextualSpacing w:val="1"/>
         <w:rPr>
-          <w:rFonts w:ascii="Calibri" w:cs="Calibri" w:eastAsia="Calibri" w:hAnsi="Calibri"/>
-        </w:rPr>
-      </w:pPr>
-      <w:r>
-        <w:rPr>
-          <w:rFonts w:ascii="Calibri" w:cs="Calibri" w:eastAsia="Calibri" w:hAnsi="Calibri"/>
+          <w:rFonts w:ascii="Droid Sans" w:cs="Droid Sans" w:eastAsia="Droid Sans" w:hAnsi="Droid Sans"/>
+        </w:rPr>
+      </w:pPr>
+      <w:r>
+        <w:rPr>
+          <w:rFonts w:ascii="Droid Sans" w:cs="Droid Sans" w:eastAsia="Droid Sans" w:hAnsi="Droid Sans"/>
           <w:rtl w:val="0"/>
         </w:rPr>
         <w:t xml:space="preserve">Recommender System sends that object to all Recommenders in the system.</w:t>
@@ -2656,12 +2813,12 @@
         <w:ind w:left="1440" w:hanging="360"/>
         <w:contextualSpacing w:val="1"/>
         <w:rPr>
-          <w:rFonts w:ascii="Calibri" w:cs="Calibri" w:eastAsia="Calibri" w:hAnsi="Calibri"/>
-        </w:rPr>
-      </w:pPr>
-      <w:r>
-        <w:rPr>
-          <w:rFonts w:ascii="Calibri" w:cs="Calibri" w:eastAsia="Calibri" w:hAnsi="Calibri"/>
+          <w:rFonts w:ascii="Droid Sans" w:cs="Droid Sans" w:eastAsia="Droid Sans" w:hAnsi="Droid Sans"/>
+        </w:rPr>
+      </w:pPr>
+      <w:r>
+        <w:rPr>
+          <w:rFonts w:ascii="Droid Sans" w:cs="Droid Sans" w:eastAsia="Droid Sans" w:hAnsi="Droid Sans"/>
           <w:rtl w:val="0"/>
         </w:rPr>
         <w:t xml:space="preserve">Some of the Recommenders are collaborative: they find similar users and recommend restaurants that those users liked.</w:t>
@@ -2676,12 +2833,12 @@
         <w:ind w:left="1440" w:hanging="360"/>
         <w:contextualSpacing w:val="1"/>
         <w:rPr>
-          <w:rFonts w:ascii="Calibri" w:cs="Calibri" w:eastAsia="Calibri" w:hAnsi="Calibri"/>
-        </w:rPr>
-      </w:pPr>
-      <w:r>
-        <w:rPr>
-          <w:rFonts w:ascii="Calibri" w:cs="Calibri" w:eastAsia="Calibri" w:hAnsi="Calibri"/>
+          <w:rFonts w:ascii="Droid Sans" w:cs="Droid Sans" w:eastAsia="Droid Sans" w:hAnsi="Droid Sans"/>
+        </w:rPr>
+      </w:pPr>
+      <w:r>
+        <w:rPr>
+          <w:rFonts w:ascii="Droid Sans" w:cs="Droid Sans" w:eastAsia="Droid Sans" w:hAnsi="Droid Sans"/>
           <w:rtl w:val="0"/>
         </w:rPr>
         <w:t xml:space="preserve">Some are content-based: they look for similarities between restaurants and recommend similar restaurants based factors such as price range and cuisine.</w:t>
@@ -2696,12 +2853,12 @@
         <w:ind w:left="1440" w:hanging="360"/>
         <w:contextualSpacing w:val="1"/>
         <w:rPr>
-          <w:rFonts w:ascii="Calibri" w:cs="Calibri" w:eastAsia="Calibri" w:hAnsi="Calibri"/>
-        </w:rPr>
-      </w:pPr>
-      <w:r>
-        <w:rPr>
-          <w:rFonts w:ascii="Calibri" w:cs="Calibri" w:eastAsia="Calibri" w:hAnsi="Calibri"/>
+          <w:rFonts w:ascii="Droid Sans" w:cs="Droid Sans" w:eastAsia="Droid Sans" w:hAnsi="Droid Sans"/>
+        </w:rPr>
+      </w:pPr>
+      <w:r>
+        <w:rPr>
+          <w:rFonts w:ascii="Droid Sans" w:cs="Droid Sans" w:eastAsia="Droid Sans" w:hAnsi="Droid Sans"/>
           <w:rtl w:val="0"/>
         </w:rPr>
         <w:t xml:space="preserve">Some Recommenders can combine both approaches.</w:t>
@@ -2716,12 +2873,12 @@
         <w:ind w:left="720" w:hanging="360"/>
         <w:contextualSpacing w:val="1"/>
         <w:rPr>
-          <w:rFonts w:ascii="Calibri" w:cs="Calibri" w:eastAsia="Calibri" w:hAnsi="Calibri"/>
-        </w:rPr>
-      </w:pPr>
-      <w:r>
-        <w:rPr>
-          <w:rFonts w:ascii="Calibri" w:cs="Calibri" w:eastAsia="Calibri" w:hAnsi="Calibri"/>
+          <w:rFonts w:ascii="Droid Sans" w:cs="Droid Sans" w:eastAsia="Droid Sans" w:hAnsi="Droid Sans"/>
+        </w:rPr>
+      </w:pPr>
+      <w:r>
+        <w:rPr>
+          <w:rFonts w:ascii="Droid Sans" w:cs="Droid Sans" w:eastAsia="Droid Sans" w:hAnsi="Droid Sans"/>
           <w:rtl w:val="0"/>
         </w:rPr>
         <w:t xml:space="preserve">Each Recommender returns the top N recommendations to the Recommender System.</w:t>
@@ -2736,12 +2893,12 @@
         <w:ind w:left="720" w:hanging="360"/>
         <w:contextualSpacing w:val="1"/>
         <w:rPr>
-          <w:rFonts w:ascii="Calibri" w:cs="Calibri" w:eastAsia="Calibri" w:hAnsi="Calibri"/>
-        </w:rPr>
-      </w:pPr>
-      <w:r>
-        <w:rPr>
-          <w:rFonts w:ascii="Calibri" w:cs="Calibri" w:eastAsia="Calibri" w:hAnsi="Calibri"/>
+          <w:rFonts w:ascii="Droid Sans" w:cs="Droid Sans" w:eastAsia="Droid Sans" w:hAnsi="Droid Sans"/>
+        </w:rPr>
+      </w:pPr>
+      <w:r>
+        <w:rPr>
+          <w:rFonts w:ascii="Droid Sans" w:cs="Droid Sans" w:eastAsia="Droid Sans" w:hAnsi="Droid Sans"/>
           <w:rtl w:val="0"/>
         </w:rPr>
         <w:t xml:space="preserve">Recommender System combines them based on some predefined coefficients and outputs the final recommendations.</w:t>
@@ -2763,7 +2920,7 @@
       </w:pPr>
       <w:r>
         <w:rPr>
-          <w:rFonts w:ascii="Calibri" w:cs="Calibri" w:eastAsia="Calibri" w:hAnsi="Calibri"/>
+          <w:rFonts w:ascii="Droid Sans" w:cs="Droid Sans" w:eastAsia="Droid Sans" w:hAnsi="Droid Sans"/>
           <w:rtl w:val="0"/>
         </w:rPr>
         <w:t xml:space="preserve">Evaluator class can be used to judge system performance. For example, the restaurant review data could be split based on timestamps. Earlier data can be provided to our Recommender System. The System recommendations can then be checked against later bookings and reviews. The Evaluator outputs the percentage of bookings that our system guessed right.</w:t>
@@ -3220,6 +3377,116 @@
       </w:rPr>
     </w:lvl>
   </w:abstractNum>
+  <w:abstractNum w:abstractNumId="5">
+    <w:lvl w:ilvl="0">
+      <w:start w:val="1"/>
+      <w:numFmt w:val="bullet"/>
+      <w:lvlText w:val="●"/>
+      <w:lvlJc w:val="left"/>
+      <w:pPr>
+        <w:ind w:left="720" w:firstLine="360"/>
+      </w:pPr>
+      <w:rPr>
+        <w:u w:val="none"/>
+      </w:rPr>
+    </w:lvl>
+    <w:lvl w:ilvl="1">
+      <w:start w:val="1"/>
+      <w:numFmt w:val="bullet"/>
+      <w:lvlText w:val="○"/>
+      <w:lvlJc w:val="left"/>
+      <w:pPr>
+        <w:ind w:left="1440" w:firstLine="1080"/>
+      </w:pPr>
+      <w:rPr>
+        <w:u w:val="none"/>
+      </w:rPr>
+    </w:lvl>
+    <w:lvl w:ilvl="2">
+      <w:start w:val="1"/>
+      <w:numFmt w:val="bullet"/>
+      <w:lvlText w:val="■"/>
+      <w:lvlJc w:val="left"/>
+      <w:pPr>
+        <w:ind w:left="2160" w:firstLine="1800"/>
+      </w:pPr>
+      <w:rPr>
+        <w:u w:val="none"/>
+      </w:rPr>
+    </w:lvl>
+    <w:lvl w:ilvl="3">
+      <w:start w:val="1"/>
+      <w:numFmt w:val="bullet"/>
+      <w:lvlText w:val="●"/>
+      <w:lvlJc w:val="left"/>
+      <w:pPr>
+        <w:ind w:left="2880" w:firstLine="2520"/>
+      </w:pPr>
+      <w:rPr>
+        <w:u w:val="none"/>
+      </w:rPr>
+    </w:lvl>
+    <w:lvl w:ilvl="4">
+      <w:start w:val="1"/>
+      <w:numFmt w:val="bullet"/>
+      <w:lvlText w:val="○"/>
+      <w:lvlJc w:val="left"/>
+      <w:pPr>
+        <w:ind w:left="3600" w:firstLine="3240"/>
+      </w:pPr>
+      <w:rPr>
+        <w:u w:val="none"/>
+      </w:rPr>
+    </w:lvl>
+    <w:lvl w:ilvl="5">
+      <w:start w:val="1"/>
+      <w:numFmt w:val="bullet"/>
+      <w:lvlText w:val="■"/>
+      <w:lvlJc w:val="left"/>
+      <w:pPr>
+        <w:ind w:left="4320" w:firstLine="3960"/>
+      </w:pPr>
+      <w:rPr>
+        <w:u w:val="none"/>
+      </w:rPr>
+    </w:lvl>
+    <w:lvl w:ilvl="6">
+      <w:start w:val="1"/>
+      <w:numFmt w:val="bullet"/>
+      <w:lvlText w:val="●"/>
+      <w:lvlJc w:val="left"/>
+      <w:pPr>
+        <w:ind w:left="5040" w:firstLine="4680"/>
+      </w:pPr>
+      <w:rPr>
+        <w:u w:val="none"/>
+      </w:rPr>
+    </w:lvl>
+    <w:lvl w:ilvl="7">
+      <w:start w:val="1"/>
+      <w:numFmt w:val="bullet"/>
+      <w:lvlText w:val="○"/>
+      <w:lvlJc w:val="left"/>
+      <w:pPr>
+        <w:ind w:left="5760" w:firstLine="5400"/>
+      </w:pPr>
+      <w:rPr>
+        <w:u w:val="none"/>
+      </w:rPr>
+    </w:lvl>
+    <w:lvl w:ilvl="8">
+      <w:start w:val="1"/>
+      <w:numFmt w:val="bullet"/>
+      <w:lvlText w:val="■"/>
+      <w:lvlJc w:val="left"/>
+      <w:pPr>
+        <w:ind w:left="6480" w:firstLine="6120"/>
+      </w:pPr>
+      <w:rPr>
+        <w:u w:val="none"/>
+      </w:rPr>
+    </w:lvl>
+  </w:abstractNum>
   <w:num w:numId="1">
     <w:abstractNumId w:val="1"/>
   </w:num>
@@ -3231,6 +3498,9 @@
   </w:num>
   <w:num w:numId="4">
     <w:abstractNumId w:val="4"/>
+  </w:num>
+  <w:num w:numId="5">
+    <w:abstractNumId w:val="5"/>
   </w:num>
 </w:numbering>
 </file>

</xml_diff>